<commit_message>
Try to Hide tag not to delete
</commit_message>
<xml_diff>
--- a/WordIntropApp/WordIntropApp/Documents/HidenText.docx
+++ b/WordIntropApp/WordIntropApp/Documents/HidenText.docx
@@ -1,62 +1,25 @@
 
 <file path=word/document.xml><?xml version="1.0" encoding="utf-8"?>
-<w:document xmlns:wpc="http://schemas.microsoft.com/office/word/2010/wordprocessingCanvas" xmlns:cx="http://schemas.microsoft.com/office/drawing/2014/chartex" xmlns:cx1="http://schemas.microsoft.com/office/drawing/2015/9/8/chartex" xmlns:cx2="http://schemas.microsoft.com/office/drawing/2015/10/21/chartex" xmlns:cx3="http://schemas.microsoft.com/office/drawing/2016/5/9/chartex" xmlns:cx4="http://schemas.microsoft.com/office/drawing/2016/5/10/chartex" xmlns:cx5="http://schemas.microsoft.com/office/drawing/2016/5/11/chartex" xmlns:cx6="http://schemas.microsoft.com/office/drawing/2016/5/12/chartex" xmlns:cx7="http://schemas.microsoft.com/office/drawing/2016/5/13/chartex" xmlns:cx8="http://schemas.microsoft.com/office/drawing/2016/5/14/chartex" xmlns:mc="http://schemas.openxmlformats.org/markup-compatibility/2006" xmlns:aink="http://schemas.microsoft.com/office/drawing/2016/ink" xmlns:am3d="http://schemas.microsoft.com/office/drawing/2017/model3d" xmlns:o="urn:schemas-microsoft-com:office:office" xmlns:r="http://schemas.openxmlformats.org/officeDocument/2006/relationships" xmlns:m="http://schemas.openxmlformats.org/officeDocument/2006/math" xmlns:v="urn:schemas-microsoft-com:vml" xmlns:wp14="http://schemas.microsoft.com/office/word/2010/wordprocessingDrawing" xmlns:wp="http://schemas.openxmlformats.org/drawingml/2006/wordprocessingDrawing" xmlns:w10="urn:schemas-microsoft-com:office:word" xmlns:w="http://schemas.openxmlformats.org/wordprocessingml/2006/main" xmlns:w14="http://schemas.microsoft.com/office/word/2010/wordml" xmlns:w15="http://schemas.microsoft.com/office/word/2012/wordml" xmlns:w16cid="http://schemas.microsoft.com/office/word/2016/wordml/cid" xmlns:w16se="http://schemas.microsoft.com/office/word/2015/wordml/symex" xmlns:wpg="http://schemas.microsoft.com/office/word/2010/wordprocessingGroup" xmlns:wpi="http://schemas.microsoft.com/office/word/2010/wordprocessingInk" xmlns:wne="http://schemas.microsoft.com/office/word/2006/wordml" xmlns:wps="http://schemas.microsoft.com/office/word/2010/wordprocessingShape" mc:Ignorable="w14 w15 w16se w16cid wp14">
+<w:document xmlns:wpc="http://schemas.microsoft.com/office/word/2010/wordprocessingCanvas" xmlns:mc="http://schemas.openxmlformats.org/markup-compatibility/2006" xmlns:o="urn:schemas-microsoft-com:office:office" xmlns:r="http://schemas.openxmlformats.org/officeDocument/2006/relationships" xmlns:m="http://schemas.openxmlformats.org/officeDocument/2006/math" xmlns:v="urn:schemas-microsoft-com:vml" xmlns:wp14="http://schemas.microsoft.com/office/word/2010/wordprocessingDrawing" xmlns:wp="http://schemas.openxmlformats.org/drawingml/2006/wordprocessingDrawing" xmlns:w10="urn:schemas-microsoft-com:office:word" xmlns:w="http://schemas.openxmlformats.org/wordprocessingml/2006/main" xmlns:w14="http://schemas.microsoft.com/office/word/2010/wordml" xmlns:w15="http://schemas.microsoft.com/office/word/2012/wordml" xmlns:wpg="http://schemas.microsoft.com/office/word/2010/wordprocessingGroup" xmlns:wpi="http://schemas.microsoft.com/office/word/2010/wordprocessingInk" xmlns:wne="http://schemas.microsoft.com/office/word/2006/wordml" xmlns:wps="http://schemas.microsoft.com/office/word/2010/wordprocessingShape" mc:Ignorable="w14 w15 wp14">
   <w:body>
-    <w:sdt>
-      <w:sdtPr>
-        <w:id w:val="1968154076"/>
-        <w:placeholder>
-          <w:docPart w:val="C805782512F745A19E5F86C4B3418248"/>
-        </w:placeholder>
-      </w:sdtPr>
-      <w:sdtEndPr/>
-      <w:sdtContent>
-        <w:sdt>
-          <w:sdtPr>
-            <w:id w:val="-885178899"/>
-            <w:placeholder>
-              <w:docPart w:val="C805782512F745A19E5F86C4B3418248"/>
-            </w:placeholder>
-            <w:showingPlcHdr/>
-            <w:text/>
-          </w:sdtPr>
-          <w:sdtEndPr/>
-          <w:sdtContent>
-            <w:p>
-              <w:pPr>
-                <w:rPr>
-                  <w:lang w:val="en-US"/>
-                </w:rPr>
-              </w:pPr>
-              <w:r>
-                <w:rPr>
-                  <w:rStyle w:val="PlaceholderText"/>
-                  <w:lang w:val="en-US"/>
-                </w:rPr>
-                <w:t>Click or tap here to enter text.</w:t>
-              </w:r>
-            </w:p>
-          </w:sdtContent>
-        </w:sdt>
-      </w:sdtContent>
-    </w:sdt>
-    <w:p>
-      <w:pPr>
-        <w:rPr>
-          <w:lang w:val="en-US"/>
-        </w:rPr>
-      </w:pPr>
-    </w:p>
+    <w:p/>
+    <w:p/>
+    <w:p/>
+    <w:p/>
     <w:sdt>
       <w:sdtPr>
         <w:rPr>
+          <w:b/>
+          <w:sz w:val="28"/>
+          <w:szCs w:val="28"/>
           <w:lang w:val="en-US"/>
         </w:rPr>
-        <w:id w:val="1412043595"/>
+        <w:alias w:val="Empty Tag"/>
+        <w:tag w:val="EmptyTag"/>
+        <w:id w:val="1744829842"/>
         <w:placeholder>
-          <w:docPart w:val="C805782512F745A19E5F86C4B3418248"/>
+          <w:docPart w:val="CF62FE030C2142598F5FB5D1E8D3D255"/>
         </w:placeholder>
-        <w:showingPlcHdr/>
         <w:text/>
       </w:sdtPr>
       <w:sdtEndPr/>
@@ -69,10 +32,30 @@
           </w:pPr>
           <w:r>
             <w:rPr>
-              <w:rStyle w:val="PlaceholderText"/>
+              <w:b/>
+              <w:sz w:val="28"/>
+              <w:szCs w:val="28"/>
               <w:lang w:val="en-US"/>
             </w:rPr>
-            <w:t>Click or tap here to enter text.</w:t>
+            <w:t>Just Test Tex</w:t>
+          </w:r>
+          <w:r>
+            <w:rPr>
+              <w:b/>
+              <w:sz w:val="28"/>
+              <w:szCs w:val="28"/>
+              <w:lang w:val="en-US"/>
+            </w:rPr>
+            <w:t>t</w:t>
+          </w:r>
+          <w:r>
+            <w:rPr>
+              <w:b/>
+              <w:sz w:val="28"/>
+              <w:szCs w:val="28"/>
+              <w:lang w:val="en-US"/>
+            </w:rPr>
+            <w:t>!</w:t>
           </w:r>
         </w:p>
       </w:sdtContent>
@@ -84,99 +67,51 @@
         </w:rPr>
       </w:pPr>
     </w:p>
-    <w:p>
-      <w:pPr>
-        <w:rPr>
-          <w:lang w:val="en-US"/>
-        </w:rPr>
-      </w:pPr>
-    </w:p>
+    <w:bookmarkStart w:id="0" w:name="_Toc25233720" w:displacedByCustomXml="next"/>
+    <w:bookmarkStart w:id="1" w:name="_Toc25233544" w:displacedByCustomXml="next"/>
+    <w:bookmarkStart w:id="2" w:name="_Toc25229299" w:displacedByCustomXml="next"/>
     <w:sdt>
       <w:sdtPr>
-        <w:rPr>
-          <w:lang w:val="en-US"/>
-        </w:rPr>
-        <w:id w:val="1744829842"/>
+        <w:alias w:val="Hidden Test"/>
+        <w:tag w:val="HiddenTag"/>
+        <w:id w:val="-1510440758"/>
         <w:placeholder>
-          <w:docPart w:val="C805782512F745A19E5F86C4B3418248"/>
-        </w:placeholder>
-        <w:showingPlcHdr/>
-        <w:text/>
-      </w:sdtPr>
-      <w:sdtEndPr/>
-      <w:sdtContent>
-        <w:p>
-          <w:pPr>
-            <w:rPr>
-              <w:lang w:val="en-US"/>
-            </w:rPr>
-          </w:pPr>
-          <w:r>
-            <w:rPr>
-              <w:rStyle w:val="PlaceholderText"/>
-              <w:lang w:val="en-US"/>
-            </w:rPr>
-            <w:t>Click or tap here to enter text.</w:t>
-          </w:r>
-        </w:p>
-      </w:sdtContent>
-    </w:sdt>
-    <w:p>
-      <w:pPr>
-        <w:rPr>
-          <w:vanish/>
-          <w:lang w:val="en-US"/>
-        </w:rPr>
-      </w:pPr>
-      <w:proofErr w:type="spellStart"/>
-      <w:r>
-        <w:rPr>
-          <w:vanish/>
-          <w:lang w:val="en-US"/>
-        </w:rPr>
-        <w:t>HiddenText</w:t>
-      </w:r>
-      <w:proofErr w:type="spellEnd"/>
-    </w:p>
-    <w:bookmarkStart w:id="0" w:name="_GoBack" w:displacedByCustomXml="next"/>
-    <w:sdt>
-      <w:sdtPr>
-        <w:rPr>
-          <w:lang w:val="en-US"/>
-        </w:rPr>
-        <w:alias w:val="Hide This"/>
-        <w:tag w:val="Hide This"/>
-        <w:id w:val="1786006784"/>
-        <w:placeholder>
-          <w:docPart w:val="B8827844FC9B441590B7234F1D046881"/>
+          <w:docPart w:val="DefaultPlaceholder_1081868574"/>
         </w:placeholder>
       </w:sdtPr>
       <w:sdtEndPr/>
       <w:sdtContent>
         <w:p>
           <w:pPr>
-            <w:rPr>
-              <w:rStyle w:val="Strong"/>
-              <w:rFonts w:ascii="Arial" w:hAnsi="Arial" w:cs="Arial"/>
-              <w:color w:val="000000"/>
-              <w:sz w:val="21"/>
-              <w:szCs w:val="21"/>
-              <w:shd w:val="clear" w:color="auto" w:fill="FFFFFF"/>
+            <w:outlineLvl w:val="0"/>
+            <w:rPr>
               <w:lang w:val="en-US"/>
             </w:rPr>
           </w:pPr>
           <w:r>
             <w:rPr>
-              <w:rStyle w:val="Strong"/>
-              <w:rFonts w:ascii="Arial" w:hAnsi="Arial" w:cs="Arial"/>
-              <w:color w:val="000000"/>
-              <w:sz w:val="21"/>
-              <w:szCs w:val="21"/>
-              <w:shd w:val="clear" w:color="auto" w:fill="FFFFFF"/>
+              <w:b/>
               <w:lang w:val="en-US"/>
             </w:rPr>
-            <w:t>Lorem Ipsum</w:t>
+            <w:t>Hidden</w:t>
           </w:r>
+          <w:r>
+            <w:rPr>
+              <w:b/>
+              <w:lang w:val="en-US"/>
+            </w:rPr>
+            <w:t xml:space="preserve"> </w:t>
+          </w:r>
+          <w:r>
+            <w:rPr>
+              <w:b/>
+              <w:lang w:val="en-US"/>
+            </w:rPr>
+            <w:t>Text</w:t>
+          </w:r>
+          <w:bookmarkEnd w:id="2"/>
+          <w:bookmarkEnd w:id="1"/>
+          <w:bookmarkEnd w:id="0"/>
         </w:p>
         <w:p>
           <w:pPr>
@@ -186,67 +121,43 @@
           </w:pPr>
           <w:r>
             <w:rPr>
-              <w:rFonts w:ascii="Arial" w:hAnsi="Arial" w:cs="Arial"/>
-              <w:color w:val="000000"/>
-              <w:sz w:val="21"/>
-              <w:szCs w:val="21"/>
-              <w:shd w:val="clear" w:color="auto" w:fill="FFFFFF"/>
               <w:lang w:val="en-US"/>
             </w:rPr>
-            <w:t xml:space="preserve">is simply dummy text of the printing and typesetting industry. Lorem Ipsum has been the industry's standard dummy text ever since the 1500s, when an unknown printer took a galley of type and scrambled it to make a type specimen book. It has survived not only five centuries, but also the leap into electronic typesetting, remaining essentially unchanged. It was </w:t>
+            <w:t>I</w:t>
           </w:r>
-          <w:proofErr w:type="spellStart"/>
           <w:r>
             <w:rPr>
-              <w:rFonts w:ascii="Arial" w:hAnsi="Arial" w:cs="Arial"/>
-              <w:color w:val="000000"/>
-              <w:sz w:val="21"/>
-              <w:szCs w:val="21"/>
-              <w:shd w:val="clear" w:color="auto" w:fill="FFFFFF"/>
               <w:lang w:val="en-US"/>
             </w:rPr>
-            <w:t>popularised</w:t>
+            <w:t xml:space="preserve">s simply dummy text of the printing and typesetting </w:t>
           </w:r>
-          <w:proofErr w:type="spellEnd"/>
           <w:r>
             <w:rPr>
-              <w:rFonts w:ascii="Arial" w:hAnsi="Arial" w:cs="Arial"/>
-              <w:color w:val="000000"/>
-              <w:sz w:val="21"/>
-              <w:szCs w:val="21"/>
-              <w:shd w:val="clear" w:color="auto" w:fill="FFFFFF"/>
               <w:lang w:val="en-US"/>
             </w:rPr>
-            <w:t xml:space="preserve"> in the 1960s with the release of </w:t>
+            <w:t>industry?</w:t>
           </w:r>
-          <w:proofErr w:type="spellStart"/>
           <w:r>
             <w:rPr>
-              <w:rFonts w:ascii="Arial" w:hAnsi="Arial" w:cs="Arial"/>
-              <w:color w:val="000000"/>
-              <w:sz w:val="21"/>
-              <w:szCs w:val="21"/>
-              <w:shd w:val="clear" w:color="auto" w:fill="FFFFFF"/>
               <w:lang w:val="en-US"/>
             </w:rPr>
-            <w:t>Letraset</w:t>
+            <w:t xml:space="preserve"> </w:t>
           </w:r>
-          <w:proofErr w:type="spellEnd"/>
           <w:r>
             <w:rPr>
-              <w:rFonts w:ascii="Arial" w:hAnsi="Arial" w:cs="Arial"/>
-              <w:color w:val="000000"/>
-              <w:sz w:val="21"/>
-              <w:szCs w:val="21"/>
-              <w:shd w:val="clear" w:color="auto" w:fill="FFFFFF"/>
               <w:lang w:val="en-US"/>
             </w:rPr>
-            <w:t xml:space="preserve"> sheets containing Lorem Ipsum passages, and more recently with desktop publishing software like Aldus PageMaker including versions of Lorem Ipsum.</w:t>
+            <w:t>Lorem Ipsum has been the industry's standard dummy text ever since the 1500s</w:t>
+          </w:r>
+          <w:r>
+            <w:rPr>
+              <w:lang w:val="en-US"/>
+            </w:rPr>
+            <w:t>.</w:t>
           </w:r>
         </w:p>
       </w:sdtContent>
     </w:sdt>
-    <w:bookmarkEnd w:id="0" w:displacedByCustomXml="prev"/>
     <w:p>
       <w:pPr>
         <w:rPr>
@@ -261,113 +172,711 @@
         </w:rPr>
       </w:pPr>
     </w:p>
+    <w:bookmarkStart w:id="3" w:name="_Toc25233721" w:displacedByCustomXml="next"/>
+    <w:bookmarkStart w:id="4" w:name="_Toc25233545" w:displacedByCustomXml="next"/>
     <w:sdt>
       <w:sdtPr>
         <w:rPr>
+          <w:vanish/>
           <w:lang w:val="en-US"/>
         </w:rPr>
-        <w:alias w:val="Show This"/>
-        <w:tag w:val="Show This"/>
-        <w:id w:val="1032691826"/>
+        <w:alias w:val="ShowMe"/>
+        <w:tag w:val="ShowMe"/>
+        <w:id w:val="-1197540359"/>
         <w:placeholder>
-          <w:docPart w:val="8F5F8C74E11A4ADC905D1CEC39FC1E8C"/>
+          <w:docPart w:val="DefaultPlaceholder_1081868574"/>
         </w:placeholder>
       </w:sdtPr>
       <w:sdtEndPr/>
       <w:sdtContent>
         <w:p>
           <w:pPr>
-            <w:rPr>
-              <w:rStyle w:val="Strong"/>
-              <w:rFonts w:ascii="Arial" w:hAnsi="Arial" w:cs="Arial"/>
-              <w:color w:val="000000"/>
-              <w:sz w:val="21"/>
-              <w:szCs w:val="21"/>
-              <w:shd w:val="clear" w:color="auto" w:fill="FFFFFF"/>
+            <w:pStyle w:val="ListParagraph"/>
+            <w:numPr>
+              <w:ilvl w:val="0"/>
+              <w:numId w:val="7"/>
+            </w:numPr>
+            <w:outlineLvl w:val="0"/>
+            <w:rPr>
+              <w:b/>
+              <w:vanish/>
               <w:lang w:val="en-US"/>
             </w:rPr>
           </w:pPr>
           <w:r>
             <w:rPr>
-              <w:rStyle w:val="Strong"/>
-              <w:rFonts w:ascii="Arial" w:hAnsi="Arial" w:cs="Arial"/>
-              <w:color w:val="000000"/>
-              <w:sz w:val="21"/>
-              <w:szCs w:val="21"/>
-              <w:shd w:val="clear" w:color="auto" w:fill="FFFFFF"/>
+              <w:b/>
+              <w:vanish/>
               <w:lang w:val="en-US"/>
             </w:rPr>
-            <w:t>Lorem Ipsum</w:t>
+            <w:t>Lorem Ipsum Show Me</w:t>
+          </w:r>
+          <w:bookmarkEnd w:id="4"/>
+          <w:bookmarkEnd w:id="3"/>
+        </w:p>
+        <w:p>
+          <w:pPr>
+            <w:pStyle w:val="ListParagraph"/>
+            <w:rPr>
+              <w:vanish/>
+              <w:lang w:val="en-US"/>
+            </w:rPr>
+          </w:pPr>
+          <w:bookmarkStart w:id="5" w:name="_Toc25233515"/>
+          <w:bookmarkStart w:id="6" w:name="_Toc25233546"/>
+          <w:r>
+            <w:rPr>
+              <w:vanish/>
+              <w:lang w:val="en-US"/>
+            </w:rPr>
+            <w:t xml:space="preserve">Is simply dummy text of the printing and typesetting </w:t>
+          </w:r>
+          <w:r>
+            <w:rPr>
+              <w:vanish/>
+              <w:lang w:val="en-US"/>
+            </w:rPr>
+            <w:t>industry?</w:t>
+          </w:r>
+          <w:r>
+            <w:rPr>
+              <w:vanish/>
+              <w:lang w:val="en-US"/>
+            </w:rPr>
+            <w:t xml:space="preserve"> Lorem Ipsum has been the industry's standard dummy text ever since the 1500s, when an unknown printer took a galley of type and scrambled it to make a type specimen book. It has survived not only five centuries, but also the leap into electronic typesetting, remaining essentially unchanged.</w:t>
+          </w:r>
+        </w:p>
+      </w:sdtContent>
+    </w:sdt>
+    <w:bookmarkEnd w:id="6" w:displacedByCustomXml="prev"/>
+    <w:bookmarkEnd w:id="5" w:displacedByCustomXml="prev"/>
+    <w:p>
+      <w:pPr>
+        <w:rPr>
+          <w:lang w:val="en-US"/>
+        </w:rPr>
+      </w:pPr>
+      <w:bookmarkStart w:id="7" w:name="_GoBack"/>
+      <w:bookmarkEnd w:id="7"/>
+    </w:p>
+    <w:p>
+      <w:pPr>
+        <w:rPr>
+          <w:lang w:val="en-US"/>
+        </w:rPr>
+      </w:pPr>
+    </w:p>
+    <w:p>
+      <w:pPr>
+        <w:rPr>
+          <w:lang w:val="en-US"/>
+        </w:rPr>
+      </w:pPr>
+    </w:p>
+    <w:bookmarkStart w:id="8" w:name="_Toc25233722" w:displacedByCustomXml="next"/>
+    <w:bookmarkStart w:id="9" w:name="_Toc25233547" w:displacedByCustomXml="next"/>
+    <w:sdt>
+      <w:sdtPr>
+        <w:rPr>
+          <w:lang w:val="en-US"/>
+        </w:rPr>
+        <w:alias w:val="HideMe"/>
+        <w:tag w:val="HideMe"/>
+        <w:id w:val="-450398652"/>
+        <w:placeholder>
+          <w:docPart w:val="51F13F7E3A7742B2B41CDD422395C433"/>
+        </w:placeholder>
+      </w:sdtPr>
+      <w:sdtEndPr/>
+      <w:sdtContent>
+        <w:p>
+          <w:pPr>
+            <w:pStyle w:val="ListParagraph"/>
+            <w:numPr>
+              <w:ilvl w:val="0"/>
+              <w:numId w:val="7"/>
+            </w:numPr>
+            <w:outlineLvl w:val="0"/>
+            <w:rPr>
+              <w:b/>
+              <w:lang w:val="en-US"/>
+            </w:rPr>
+          </w:pPr>
+          <w:r>
+            <w:rPr>
+              <w:b/>
+              <w:lang w:val="en-US"/>
+            </w:rPr>
+            <w:t>Lorem Ipsum Hide Me</w:t>
+          </w:r>
+          <w:bookmarkEnd w:id="9"/>
+          <w:bookmarkEnd w:id="8"/>
+        </w:p>
+        <w:p>
+          <w:pPr>
+            <w:pStyle w:val="ListParagraph"/>
+            <w:rPr>
+              <w:lang w:val="en-US"/>
+            </w:rPr>
+          </w:pPr>
+          <w:bookmarkStart w:id="10" w:name="_Toc25233517"/>
+          <w:bookmarkStart w:id="11" w:name="_Toc25233548"/>
+          <w:r>
+            <w:rPr>
+              <w:lang w:val="en-US"/>
+            </w:rPr>
+            <w:t xml:space="preserve">Is simply dummy text of the printing and typesetting </w:t>
+          </w:r>
+          <w:r>
+            <w:rPr>
+              <w:lang w:val="en-US"/>
+            </w:rPr>
+            <w:t>industry?</w:t>
+          </w:r>
+          <w:r>
+            <w:rPr>
+              <w:lang w:val="en-US"/>
+            </w:rPr>
+            <w:t xml:space="preserve"> Lorem Ipsum has been the industry's standard dummy text ever since the 1500s, when an unknown printer took a galley of type and scrambled it to make a type specimen book. It has survived not only five centuries, but also the leap into electronic typesetting, remaining essentially unchanged.</w:t>
+          </w:r>
+        </w:p>
+      </w:sdtContent>
+    </w:sdt>
+    <w:bookmarkEnd w:id="11" w:displacedByCustomXml="prev"/>
+    <w:bookmarkEnd w:id="10" w:displacedByCustomXml="prev"/>
+    <w:p>
+      <w:pPr>
+        <w:rPr>
+          <w:lang w:val="en-US"/>
+        </w:rPr>
+      </w:pPr>
+    </w:p>
+    <w:p>
+      <w:pPr>
+        <w:rPr>
+          <w:lang w:val="en-US"/>
+        </w:rPr>
+      </w:pPr>
+    </w:p>
+    <w:bookmarkStart w:id="12" w:name="_Toc25233723" w:displacedByCustomXml="next"/>
+    <w:bookmarkStart w:id="13" w:name="_Toc25233549" w:displacedByCustomXml="next"/>
+    <w:sdt>
+      <w:sdtPr>
+        <w:rPr>
+          <w:lang w:val="en-US"/>
+        </w:rPr>
+        <w:alias w:val="TestTag"/>
+        <w:tag w:val="TestTag"/>
+        <w:id w:val="541639689"/>
+        <w:placeholder>
+          <w:docPart w:val="DefaultPlaceholder_1081868574"/>
+        </w:placeholder>
+      </w:sdtPr>
+      <w:sdtEndPr/>
+      <w:sdtContent>
+        <w:p>
+          <w:pPr>
+            <w:pStyle w:val="ListParagraph"/>
+            <w:numPr>
+              <w:ilvl w:val="0"/>
+              <w:numId w:val="7"/>
+            </w:numPr>
+            <w:outlineLvl w:val="0"/>
+            <w:rPr>
+              <w:b/>
+              <w:lang w:val="en-US"/>
+            </w:rPr>
+          </w:pPr>
+          <w:r>
+            <w:rPr>
+              <w:b/>
+              <w:lang w:val="en-US"/>
+            </w:rPr>
+            <w:t>Lorem Ipsum Test Tag:</w:t>
+          </w:r>
+          <w:bookmarkEnd w:id="13"/>
+          <w:bookmarkEnd w:id="12"/>
+        </w:p>
+        <w:p>
+          <w:pPr>
+            <w:pStyle w:val="ListParagraph"/>
+            <w:rPr>
+              <w:b/>
+              <w:lang w:val="en-US"/>
+            </w:rPr>
+          </w:pPr>
+          <w:bookmarkStart w:id="14" w:name="_Toc25233519"/>
+          <w:bookmarkStart w:id="15" w:name="_Toc25233550"/>
+          <w:r>
+            <w:rPr>
+              <w:lang w:val="en-US"/>
+            </w:rPr>
+            <w:t>Is simply dummy text of the printing and typesetting industry? Lorem Ipsum has been the industry's standard dummy text ever since the 1500s, when an unknown printer took a galley of type and scrambled it to make a type specimen book.</w:t>
+          </w:r>
+        </w:p>
+      </w:sdtContent>
+    </w:sdt>
+    <w:bookmarkEnd w:id="15" w:displacedByCustomXml="prev"/>
+    <w:bookmarkEnd w:id="14" w:displacedByCustomXml="prev"/>
+    <w:p>
+      <w:pPr>
+        <w:rPr>
+          <w:lang w:val="en-US"/>
+        </w:rPr>
+      </w:pPr>
+    </w:p>
+    <w:p>
+      <w:pPr>
+        <w:rPr>
+          <w:lang w:val="en-US"/>
+        </w:rPr>
+      </w:pPr>
+    </w:p>
+    <w:p>
+      <w:pPr>
+        <w:rPr>
+          <w:lang w:val="en-US"/>
+        </w:rPr>
+      </w:pPr>
+    </w:p>
+    <w:p>
+      <w:pPr>
+        <w:rPr>
+          <w:lang w:val="en-US"/>
+        </w:rPr>
+      </w:pPr>
+    </w:p>
+    <w:p>
+      <w:pPr>
+        <w:rPr>
+          <w:lang w:val="en-US"/>
+        </w:rPr>
+      </w:pPr>
+    </w:p>
+    <w:p>
+      <w:pPr>
+        <w:rPr>
+          <w:lang w:val="en-US"/>
+        </w:rPr>
+      </w:pPr>
+    </w:p>
+    <w:p>
+      <w:pPr>
+        <w:rPr>
+          <w:lang w:val="en-US"/>
+        </w:rPr>
+      </w:pPr>
+    </w:p>
+    <w:sdt>
+      <w:sdtPr>
+        <w:rPr>
+          <w:rFonts w:asciiTheme="minorHAnsi" w:eastAsiaTheme="minorHAnsi" w:hAnsiTheme="minorHAnsi" w:cstheme="minorBidi"/>
+          <w:color w:val="auto"/>
+          <w:sz w:val="22"/>
+          <w:szCs w:val="22"/>
+          <w:lang w:val="sv-SE"/>
+        </w:rPr>
+        <w:id w:val="-882241851"/>
+        <w:docPartObj>
+          <w:docPartGallery w:val="Table of Contents"/>
+          <w:docPartUnique/>
+        </w:docPartObj>
+      </w:sdtPr>
+      <w:sdtEndPr>
+        <w:rPr>
+          <w:b/>
+          <w:bCs/>
+          <w:noProof/>
+        </w:rPr>
+      </w:sdtEndPr>
+      <w:sdtContent>
+        <w:p>
+          <w:pPr>
+            <w:pStyle w:val="TOCHeading"/>
+          </w:pPr>
+          <w:r>
+            <w:t>Table of Contents</w:t>
           </w:r>
         </w:p>
         <w:p>
           <w:pPr>
-            <w:rPr>
-              <w:lang w:val="en-US"/>
+            <w:pStyle w:val="TOC1"/>
+            <w:tabs>
+              <w:tab w:val="right" w:leader="dot" w:pos="9062"/>
+            </w:tabs>
+            <w:rPr>
+              <w:rFonts w:eastAsiaTheme="minorEastAsia"/>
+              <w:noProof/>
+              <w:lang w:eastAsia="sv-SE"/>
             </w:rPr>
           </w:pPr>
           <w:r>
             <w:rPr>
-              <w:rFonts w:ascii="Arial" w:hAnsi="Arial" w:cs="Arial"/>
-              <w:color w:val="000000"/>
-              <w:sz w:val="21"/>
-              <w:szCs w:val="21"/>
-              <w:shd w:val="clear" w:color="auto" w:fill="FFFFFF"/>
-              <w:lang w:val="en-US"/>
-            </w:rPr>
-            <w:t xml:space="preserve">is simply dummy text of the printing and typesetting industry. Lorem Ipsum has been the industry's standard dummy text ever since the 1500s, when an unknown printer took a galley of type and scrambled it to make a type specimen book. It has survived not only five centuries, but also the leap into electronic typesetting, remaining essentially unchanged. It was </w:t>
+              <w:b/>
+              <w:bCs/>
+              <w:noProof/>
+            </w:rPr>
+            <w:fldChar w:fldCharType="begin"/>
           </w:r>
-          <w:proofErr w:type="spellStart"/>
           <w:r>
             <w:rPr>
-              <w:rFonts w:ascii="Arial" w:hAnsi="Arial" w:cs="Arial"/>
-              <w:color w:val="000000"/>
-              <w:sz w:val="21"/>
-              <w:szCs w:val="21"/>
-              <w:shd w:val="clear" w:color="auto" w:fill="FFFFFF"/>
-              <w:lang w:val="en-US"/>
-            </w:rPr>
-            <w:t>popularised</w:t>
+              <w:b/>
+              <w:bCs/>
+              <w:noProof/>
+            </w:rPr>
+            <w:instrText xml:space="preserve"> TOC \o "1-3" \h \z \u </w:instrText>
           </w:r>
-          <w:proofErr w:type="spellEnd"/>
           <w:r>
             <w:rPr>
-              <w:rFonts w:ascii="Arial" w:hAnsi="Arial" w:cs="Arial"/>
-              <w:color w:val="000000"/>
-              <w:sz w:val="21"/>
-              <w:szCs w:val="21"/>
-              <w:shd w:val="clear" w:color="auto" w:fill="FFFFFF"/>
-              <w:lang w:val="en-US"/>
-            </w:rPr>
-            <w:t xml:space="preserve"> in the 1960s with the release of </w:t>
+              <w:b/>
+              <w:bCs/>
+              <w:noProof/>
+            </w:rPr>
+            <w:fldChar w:fldCharType="separate"/>
           </w:r>
-          <w:proofErr w:type="spellStart"/>
+          <w:hyperlink w:anchor="_Toc25233720" w:history="1">
+            <w:r>
+              <w:rPr>
+                <w:rStyle w:val="Hyperlink"/>
+                <w:b/>
+                <w:noProof/>
+                <w:lang w:val="en-US"/>
+              </w:rPr>
+              <w:t>Hidden Text</w:t>
+            </w:r>
+            <w:r>
+              <w:rPr>
+                <w:noProof/>
+                <w:webHidden/>
+              </w:rPr>
+              <w:tab/>
+            </w:r>
+            <w:r>
+              <w:rPr>
+                <w:noProof/>
+                <w:webHidden/>
+              </w:rPr>
+              <w:fldChar w:fldCharType="begin"/>
+            </w:r>
+            <w:r>
+              <w:rPr>
+                <w:noProof/>
+                <w:webHidden/>
+              </w:rPr>
+              <w:instrText xml:space="preserve"> PAGEREF _Toc25233720 \h </w:instrText>
+            </w:r>
+            <w:r>
+              <w:rPr>
+                <w:noProof/>
+                <w:webHidden/>
+              </w:rPr>
+            </w:r>
+            <w:r>
+              <w:rPr>
+                <w:noProof/>
+                <w:webHidden/>
+              </w:rPr>
+              <w:fldChar w:fldCharType="separate"/>
+            </w:r>
+            <w:r>
+              <w:rPr>
+                <w:noProof/>
+                <w:webHidden/>
+              </w:rPr>
+              <w:t>1</w:t>
+            </w:r>
+            <w:r>
+              <w:rPr>
+                <w:noProof/>
+                <w:webHidden/>
+              </w:rPr>
+              <w:fldChar w:fldCharType="end"/>
+            </w:r>
+          </w:hyperlink>
+        </w:p>
+        <w:p>
+          <w:pPr>
+            <w:pStyle w:val="TOC1"/>
+            <w:tabs>
+              <w:tab w:val="left" w:pos="440"/>
+              <w:tab w:val="right" w:leader="dot" w:pos="9062"/>
+            </w:tabs>
+            <w:rPr>
+              <w:rFonts w:eastAsiaTheme="minorEastAsia"/>
+              <w:noProof/>
+              <w:lang w:eastAsia="sv-SE"/>
+            </w:rPr>
+          </w:pPr>
+          <w:hyperlink w:anchor="_Toc25233721" w:history="1">
+            <w:r>
+              <w:rPr>
+                <w:rStyle w:val="Hyperlink"/>
+                <w:b/>
+                <w:noProof/>
+                <w:lang w:val="en-US"/>
+              </w:rPr>
+              <w:t>1.</w:t>
+            </w:r>
+            <w:r>
+              <w:rPr>
+                <w:rFonts w:eastAsiaTheme="minorEastAsia"/>
+                <w:noProof/>
+                <w:lang w:eastAsia="sv-SE"/>
+              </w:rPr>
+              <w:tab/>
+            </w:r>
+            <w:r>
+              <w:rPr>
+                <w:rStyle w:val="Hyperlink"/>
+                <w:b/>
+                <w:noProof/>
+                <w:lang w:val="en-US"/>
+              </w:rPr>
+              <w:t>Lorem Ipsum Show Me</w:t>
+            </w:r>
+            <w:r>
+              <w:rPr>
+                <w:noProof/>
+                <w:webHidden/>
+              </w:rPr>
+              <w:tab/>
+            </w:r>
+            <w:r>
+              <w:rPr>
+                <w:noProof/>
+                <w:webHidden/>
+              </w:rPr>
+              <w:fldChar w:fldCharType="begin"/>
+            </w:r>
+            <w:r>
+              <w:rPr>
+                <w:noProof/>
+                <w:webHidden/>
+              </w:rPr>
+              <w:instrText xml:space="preserve"> PAGEREF _Toc25233721 \h </w:instrText>
+            </w:r>
+            <w:r>
+              <w:rPr>
+                <w:noProof/>
+                <w:webHidden/>
+              </w:rPr>
+            </w:r>
+            <w:r>
+              <w:rPr>
+                <w:noProof/>
+                <w:webHidden/>
+              </w:rPr>
+              <w:fldChar w:fldCharType="separate"/>
+            </w:r>
+            <w:r>
+              <w:rPr>
+                <w:noProof/>
+                <w:webHidden/>
+              </w:rPr>
+              <w:t>1</w:t>
+            </w:r>
+            <w:r>
+              <w:rPr>
+                <w:noProof/>
+                <w:webHidden/>
+              </w:rPr>
+              <w:fldChar w:fldCharType="end"/>
+            </w:r>
+          </w:hyperlink>
+        </w:p>
+        <w:p>
+          <w:pPr>
+            <w:pStyle w:val="TOC1"/>
+            <w:tabs>
+              <w:tab w:val="left" w:pos="440"/>
+              <w:tab w:val="right" w:leader="dot" w:pos="9062"/>
+            </w:tabs>
+            <w:rPr>
+              <w:rFonts w:eastAsiaTheme="minorEastAsia"/>
+              <w:noProof/>
+              <w:lang w:eastAsia="sv-SE"/>
+            </w:rPr>
+          </w:pPr>
+          <w:hyperlink w:anchor="_Toc25233722" w:history="1">
+            <w:r>
+              <w:rPr>
+                <w:rStyle w:val="Hyperlink"/>
+                <w:b/>
+                <w:noProof/>
+                <w:lang w:val="en-US"/>
+              </w:rPr>
+              <w:t>2.</w:t>
+            </w:r>
+            <w:r>
+              <w:rPr>
+                <w:rFonts w:eastAsiaTheme="minorEastAsia"/>
+                <w:noProof/>
+                <w:lang w:eastAsia="sv-SE"/>
+              </w:rPr>
+              <w:tab/>
+            </w:r>
+            <w:r>
+              <w:rPr>
+                <w:rStyle w:val="Hyperlink"/>
+                <w:b/>
+                <w:noProof/>
+                <w:lang w:val="en-US"/>
+              </w:rPr>
+              <w:t>Lorem Ipsum Hide Me</w:t>
+            </w:r>
+            <w:r>
+              <w:rPr>
+                <w:noProof/>
+                <w:webHidden/>
+              </w:rPr>
+              <w:tab/>
+            </w:r>
+            <w:r>
+              <w:rPr>
+                <w:noProof/>
+                <w:webHidden/>
+              </w:rPr>
+              <w:fldChar w:fldCharType="begin"/>
+            </w:r>
+            <w:r>
+              <w:rPr>
+                <w:noProof/>
+                <w:webHidden/>
+              </w:rPr>
+              <w:instrText xml:space="preserve"> PAGEREF _Toc25233722 \h </w:instrText>
+            </w:r>
+            <w:r>
+              <w:rPr>
+                <w:noProof/>
+                <w:webHidden/>
+              </w:rPr>
+            </w:r>
+            <w:r>
+              <w:rPr>
+                <w:noProof/>
+                <w:webHidden/>
+              </w:rPr>
+              <w:fldChar w:fldCharType="separate"/>
+            </w:r>
+            <w:r>
+              <w:rPr>
+                <w:noProof/>
+                <w:webHidden/>
+              </w:rPr>
+              <w:t>1</w:t>
+            </w:r>
+            <w:r>
+              <w:rPr>
+                <w:noProof/>
+                <w:webHidden/>
+              </w:rPr>
+              <w:fldChar w:fldCharType="end"/>
+            </w:r>
+          </w:hyperlink>
+        </w:p>
+        <w:p>
+          <w:pPr>
+            <w:pStyle w:val="TOC1"/>
+            <w:tabs>
+              <w:tab w:val="left" w:pos="440"/>
+              <w:tab w:val="right" w:leader="dot" w:pos="9062"/>
+            </w:tabs>
+            <w:rPr>
+              <w:rFonts w:eastAsiaTheme="minorEastAsia"/>
+              <w:noProof/>
+              <w:lang w:eastAsia="sv-SE"/>
+            </w:rPr>
+          </w:pPr>
+          <w:hyperlink w:anchor="_Toc25233723" w:history="1">
+            <w:r>
+              <w:rPr>
+                <w:rStyle w:val="Hyperlink"/>
+                <w:b/>
+                <w:noProof/>
+                <w:lang w:val="en-US"/>
+              </w:rPr>
+              <w:t>3.</w:t>
+            </w:r>
+            <w:r>
+              <w:rPr>
+                <w:rFonts w:eastAsiaTheme="minorEastAsia"/>
+                <w:noProof/>
+                <w:lang w:eastAsia="sv-SE"/>
+              </w:rPr>
+              <w:tab/>
+            </w:r>
+            <w:r>
+              <w:rPr>
+                <w:rStyle w:val="Hyperlink"/>
+                <w:b/>
+                <w:noProof/>
+                <w:lang w:val="en-US"/>
+              </w:rPr>
+              <w:t>Lorem Ipsum Test Tag:</w:t>
+            </w:r>
+            <w:r>
+              <w:rPr>
+                <w:noProof/>
+                <w:webHidden/>
+              </w:rPr>
+              <w:tab/>
+            </w:r>
+            <w:r>
+              <w:rPr>
+                <w:noProof/>
+                <w:webHidden/>
+              </w:rPr>
+              <w:fldChar w:fldCharType="begin"/>
+            </w:r>
+            <w:r>
+              <w:rPr>
+                <w:noProof/>
+                <w:webHidden/>
+              </w:rPr>
+              <w:instrText xml:space="preserve"> PAGEREF _Toc25233723 \h </w:instrText>
+            </w:r>
+            <w:r>
+              <w:rPr>
+                <w:noProof/>
+                <w:webHidden/>
+              </w:rPr>
+            </w:r>
+            <w:r>
+              <w:rPr>
+                <w:noProof/>
+                <w:webHidden/>
+              </w:rPr>
+              <w:fldChar w:fldCharType="separate"/>
+            </w:r>
+            <w:r>
+              <w:rPr>
+                <w:noProof/>
+                <w:webHidden/>
+              </w:rPr>
+              <w:t>1</w:t>
+            </w:r>
+            <w:r>
+              <w:rPr>
+                <w:noProof/>
+                <w:webHidden/>
+              </w:rPr>
+              <w:fldChar w:fldCharType="end"/>
+            </w:r>
+          </w:hyperlink>
+        </w:p>
+        <w:p>
           <w:r>
             <w:rPr>
-              <w:rFonts w:ascii="Arial" w:hAnsi="Arial" w:cs="Arial"/>
-              <w:color w:val="000000"/>
-              <w:sz w:val="21"/>
-              <w:szCs w:val="21"/>
-              <w:shd w:val="clear" w:color="auto" w:fill="FFFFFF"/>
-              <w:lang w:val="en-US"/>
-            </w:rPr>
-            <w:t>Letraset</w:t>
-          </w:r>
-          <w:proofErr w:type="spellEnd"/>
-          <w:r>
-            <w:rPr>
-              <w:rFonts w:ascii="Arial" w:hAnsi="Arial" w:cs="Arial"/>
-              <w:color w:val="000000"/>
-              <w:sz w:val="21"/>
-              <w:szCs w:val="21"/>
-              <w:shd w:val="clear" w:color="auto" w:fill="FFFFFF"/>
-              <w:lang w:val="en-US"/>
-            </w:rPr>
-            <w:t xml:space="preserve"> sheets containing Lorem Ipsum passages, and more recently with desktop publishing software like Aldus PageMaker including versions of Lorem Ipsum.</w:t>
+              <w:b/>
+              <w:bCs/>
+              <w:noProof/>
+            </w:rPr>
+            <w:fldChar w:fldCharType="end"/>
           </w:r>
         </w:p>
       </w:sdtContent>
     </w:sdt>
+    <w:p/>
     <w:p>
       <w:pPr>
         <w:rPr>
@@ -385,8 +894,654 @@
 </w:document>
 </file>
 
+<file path=word/numbering.xml><?xml version="1.0" encoding="utf-8"?>
+<w:numbering xmlns:wpc="http://schemas.microsoft.com/office/word/2010/wordprocessingCanvas" xmlns:mc="http://schemas.openxmlformats.org/markup-compatibility/2006" xmlns:o="urn:schemas-microsoft-com:office:office" xmlns:r="http://schemas.openxmlformats.org/officeDocument/2006/relationships" xmlns:m="http://schemas.openxmlformats.org/officeDocument/2006/math" xmlns:v="urn:schemas-microsoft-com:vml" xmlns:wp14="http://schemas.microsoft.com/office/word/2010/wordprocessingDrawing" xmlns:wp="http://schemas.openxmlformats.org/drawingml/2006/wordprocessingDrawing" xmlns:w10="urn:schemas-microsoft-com:office:word" xmlns:w="http://schemas.openxmlformats.org/wordprocessingml/2006/main" xmlns:w14="http://schemas.microsoft.com/office/word/2010/wordml" xmlns:w15="http://schemas.microsoft.com/office/word/2012/wordml" xmlns:wpg="http://schemas.microsoft.com/office/word/2010/wordprocessingGroup" xmlns:wpi="http://schemas.microsoft.com/office/word/2010/wordprocessingInk" xmlns:wne="http://schemas.microsoft.com/office/word/2006/wordml" xmlns:wps="http://schemas.microsoft.com/office/word/2010/wordprocessingShape" mc:Ignorable="w14 w15 wp14">
+  <w:abstractNum w:abstractNumId="0" w15:restartNumberingAfterBreak="0">
+    <w:nsid w:val="14D86299"/>
+    <w:multiLevelType w:val="hybridMultilevel"/>
+    <w:tmpl w:val="A4749B66"/>
+    <w:lvl w:ilvl="0" w:tplc="8E4A46C6">
+      <w:start w:val="1"/>
+      <w:numFmt w:val="decimal"/>
+      <w:lvlText w:val="%1."/>
+      <w:lvlJc w:val="left"/>
+      <w:pPr>
+        <w:ind w:left="720" w:hanging="360"/>
+      </w:pPr>
+      <w:rPr>
+        <w:b/>
+      </w:rPr>
+    </w:lvl>
+    <w:lvl w:ilvl="1" w:tplc="041D0019" w:tentative="1">
+      <w:start w:val="1"/>
+      <w:numFmt w:val="lowerLetter"/>
+      <w:lvlText w:val="%2."/>
+      <w:lvlJc w:val="left"/>
+      <w:pPr>
+        <w:ind w:left="1440" w:hanging="360"/>
+      </w:pPr>
+    </w:lvl>
+    <w:lvl w:ilvl="2" w:tplc="041D001B" w:tentative="1">
+      <w:start w:val="1"/>
+      <w:numFmt w:val="lowerRoman"/>
+      <w:lvlText w:val="%3."/>
+      <w:lvlJc w:val="right"/>
+      <w:pPr>
+        <w:ind w:left="2160" w:hanging="180"/>
+      </w:pPr>
+    </w:lvl>
+    <w:lvl w:ilvl="3" w:tplc="041D000F" w:tentative="1">
+      <w:start w:val="1"/>
+      <w:numFmt w:val="decimal"/>
+      <w:lvlText w:val="%4."/>
+      <w:lvlJc w:val="left"/>
+      <w:pPr>
+        <w:ind w:left="2880" w:hanging="360"/>
+      </w:pPr>
+    </w:lvl>
+    <w:lvl w:ilvl="4" w:tplc="041D0019" w:tentative="1">
+      <w:start w:val="1"/>
+      <w:numFmt w:val="lowerLetter"/>
+      <w:lvlText w:val="%5."/>
+      <w:lvlJc w:val="left"/>
+      <w:pPr>
+        <w:ind w:left="3600" w:hanging="360"/>
+      </w:pPr>
+    </w:lvl>
+    <w:lvl w:ilvl="5" w:tplc="041D001B" w:tentative="1">
+      <w:start w:val="1"/>
+      <w:numFmt w:val="lowerRoman"/>
+      <w:lvlText w:val="%6."/>
+      <w:lvlJc w:val="right"/>
+      <w:pPr>
+        <w:ind w:left="4320" w:hanging="180"/>
+      </w:pPr>
+    </w:lvl>
+    <w:lvl w:ilvl="6" w:tplc="041D000F" w:tentative="1">
+      <w:start w:val="1"/>
+      <w:numFmt w:val="decimal"/>
+      <w:lvlText w:val="%7."/>
+      <w:lvlJc w:val="left"/>
+      <w:pPr>
+        <w:ind w:left="5040" w:hanging="360"/>
+      </w:pPr>
+    </w:lvl>
+    <w:lvl w:ilvl="7" w:tplc="041D0019" w:tentative="1">
+      <w:start w:val="1"/>
+      <w:numFmt w:val="lowerLetter"/>
+      <w:lvlText w:val="%8."/>
+      <w:lvlJc w:val="left"/>
+      <w:pPr>
+        <w:ind w:left="5760" w:hanging="360"/>
+      </w:pPr>
+    </w:lvl>
+    <w:lvl w:ilvl="8" w:tplc="041D001B" w:tentative="1">
+      <w:start w:val="1"/>
+      <w:numFmt w:val="lowerRoman"/>
+      <w:lvlText w:val="%9."/>
+      <w:lvlJc w:val="right"/>
+      <w:pPr>
+        <w:ind w:left="6480" w:hanging="180"/>
+      </w:pPr>
+    </w:lvl>
+  </w:abstractNum>
+  <w:abstractNum w:abstractNumId="1" w15:restartNumberingAfterBreak="0">
+    <w:nsid w:val="1740153A"/>
+    <w:multiLevelType w:val="hybridMultilevel"/>
+    <w:tmpl w:val="9696705A"/>
+    <w:lvl w:ilvl="0" w:tplc="041D000F">
+      <w:start w:val="1"/>
+      <w:numFmt w:val="decimal"/>
+      <w:lvlText w:val="%1."/>
+      <w:lvlJc w:val="left"/>
+      <w:pPr>
+        <w:ind w:left="720" w:hanging="360"/>
+      </w:pPr>
+    </w:lvl>
+    <w:lvl w:ilvl="1" w:tplc="041D0019" w:tentative="1">
+      <w:start w:val="1"/>
+      <w:numFmt w:val="lowerLetter"/>
+      <w:lvlText w:val="%2."/>
+      <w:lvlJc w:val="left"/>
+      <w:pPr>
+        <w:ind w:left="1440" w:hanging="360"/>
+      </w:pPr>
+    </w:lvl>
+    <w:lvl w:ilvl="2" w:tplc="041D001B" w:tentative="1">
+      <w:start w:val="1"/>
+      <w:numFmt w:val="lowerRoman"/>
+      <w:lvlText w:val="%3."/>
+      <w:lvlJc w:val="right"/>
+      <w:pPr>
+        <w:ind w:left="2160" w:hanging="180"/>
+      </w:pPr>
+    </w:lvl>
+    <w:lvl w:ilvl="3" w:tplc="041D000F" w:tentative="1">
+      <w:start w:val="1"/>
+      <w:numFmt w:val="decimal"/>
+      <w:lvlText w:val="%4."/>
+      <w:lvlJc w:val="left"/>
+      <w:pPr>
+        <w:ind w:left="2880" w:hanging="360"/>
+      </w:pPr>
+    </w:lvl>
+    <w:lvl w:ilvl="4" w:tplc="041D0019" w:tentative="1">
+      <w:start w:val="1"/>
+      <w:numFmt w:val="lowerLetter"/>
+      <w:lvlText w:val="%5."/>
+      <w:lvlJc w:val="left"/>
+      <w:pPr>
+        <w:ind w:left="3600" w:hanging="360"/>
+      </w:pPr>
+    </w:lvl>
+    <w:lvl w:ilvl="5" w:tplc="041D001B" w:tentative="1">
+      <w:start w:val="1"/>
+      <w:numFmt w:val="lowerRoman"/>
+      <w:lvlText w:val="%6."/>
+      <w:lvlJc w:val="right"/>
+      <w:pPr>
+        <w:ind w:left="4320" w:hanging="180"/>
+      </w:pPr>
+    </w:lvl>
+    <w:lvl w:ilvl="6" w:tplc="041D000F" w:tentative="1">
+      <w:start w:val="1"/>
+      <w:numFmt w:val="decimal"/>
+      <w:lvlText w:val="%7."/>
+      <w:lvlJc w:val="left"/>
+      <w:pPr>
+        <w:ind w:left="5040" w:hanging="360"/>
+      </w:pPr>
+    </w:lvl>
+    <w:lvl w:ilvl="7" w:tplc="041D0019" w:tentative="1">
+      <w:start w:val="1"/>
+      <w:numFmt w:val="lowerLetter"/>
+      <w:lvlText w:val="%8."/>
+      <w:lvlJc w:val="left"/>
+      <w:pPr>
+        <w:ind w:left="5760" w:hanging="360"/>
+      </w:pPr>
+    </w:lvl>
+    <w:lvl w:ilvl="8" w:tplc="041D001B" w:tentative="1">
+      <w:start w:val="1"/>
+      <w:numFmt w:val="lowerRoman"/>
+      <w:lvlText w:val="%9."/>
+      <w:lvlJc w:val="right"/>
+      <w:pPr>
+        <w:ind w:left="6480" w:hanging="180"/>
+      </w:pPr>
+    </w:lvl>
+  </w:abstractNum>
+  <w:abstractNum w:abstractNumId="2" w15:restartNumberingAfterBreak="0">
+    <w:nsid w:val="35FB1B4F"/>
+    <w:multiLevelType w:val="hybridMultilevel"/>
+    <w:tmpl w:val="E924AE58"/>
+    <w:lvl w:ilvl="0" w:tplc="8E4A46C6">
+      <w:start w:val="1"/>
+      <w:numFmt w:val="decimal"/>
+      <w:lvlText w:val="%1."/>
+      <w:lvlJc w:val="left"/>
+      <w:pPr>
+        <w:ind w:left="720" w:hanging="360"/>
+      </w:pPr>
+      <w:rPr>
+        <w:b/>
+      </w:rPr>
+    </w:lvl>
+    <w:lvl w:ilvl="1" w:tplc="041D0019" w:tentative="1">
+      <w:start w:val="1"/>
+      <w:numFmt w:val="lowerLetter"/>
+      <w:lvlText w:val="%2."/>
+      <w:lvlJc w:val="left"/>
+      <w:pPr>
+        <w:ind w:left="1440" w:hanging="360"/>
+      </w:pPr>
+    </w:lvl>
+    <w:lvl w:ilvl="2" w:tplc="041D001B" w:tentative="1">
+      <w:start w:val="1"/>
+      <w:numFmt w:val="lowerRoman"/>
+      <w:lvlText w:val="%3."/>
+      <w:lvlJc w:val="right"/>
+      <w:pPr>
+        <w:ind w:left="2160" w:hanging="180"/>
+      </w:pPr>
+    </w:lvl>
+    <w:lvl w:ilvl="3" w:tplc="041D000F" w:tentative="1">
+      <w:start w:val="1"/>
+      <w:numFmt w:val="decimal"/>
+      <w:lvlText w:val="%4."/>
+      <w:lvlJc w:val="left"/>
+      <w:pPr>
+        <w:ind w:left="2880" w:hanging="360"/>
+      </w:pPr>
+    </w:lvl>
+    <w:lvl w:ilvl="4" w:tplc="041D0019" w:tentative="1">
+      <w:start w:val="1"/>
+      <w:numFmt w:val="lowerLetter"/>
+      <w:lvlText w:val="%5."/>
+      <w:lvlJc w:val="left"/>
+      <w:pPr>
+        <w:ind w:left="3600" w:hanging="360"/>
+      </w:pPr>
+    </w:lvl>
+    <w:lvl w:ilvl="5" w:tplc="041D001B" w:tentative="1">
+      <w:start w:val="1"/>
+      <w:numFmt w:val="lowerRoman"/>
+      <w:lvlText w:val="%6."/>
+      <w:lvlJc w:val="right"/>
+      <w:pPr>
+        <w:ind w:left="4320" w:hanging="180"/>
+      </w:pPr>
+    </w:lvl>
+    <w:lvl w:ilvl="6" w:tplc="041D000F" w:tentative="1">
+      <w:start w:val="1"/>
+      <w:numFmt w:val="decimal"/>
+      <w:lvlText w:val="%7."/>
+      <w:lvlJc w:val="left"/>
+      <w:pPr>
+        <w:ind w:left="5040" w:hanging="360"/>
+      </w:pPr>
+    </w:lvl>
+    <w:lvl w:ilvl="7" w:tplc="041D0019" w:tentative="1">
+      <w:start w:val="1"/>
+      <w:numFmt w:val="lowerLetter"/>
+      <w:lvlText w:val="%8."/>
+      <w:lvlJc w:val="left"/>
+      <w:pPr>
+        <w:ind w:left="5760" w:hanging="360"/>
+      </w:pPr>
+    </w:lvl>
+    <w:lvl w:ilvl="8" w:tplc="041D001B" w:tentative="1">
+      <w:start w:val="1"/>
+      <w:numFmt w:val="lowerRoman"/>
+      <w:lvlText w:val="%9."/>
+      <w:lvlJc w:val="right"/>
+      <w:pPr>
+        <w:ind w:left="6480" w:hanging="180"/>
+      </w:pPr>
+    </w:lvl>
+  </w:abstractNum>
+  <w:abstractNum w:abstractNumId="3" w15:restartNumberingAfterBreak="0">
+    <w:nsid w:val="60BE2605"/>
+    <w:multiLevelType w:val="hybridMultilevel"/>
+    <w:tmpl w:val="98C07BE6"/>
+    <w:lvl w:ilvl="0" w:tplc="8E4A46C6">
+      <w:start w:val="1"/>
+      <w:numFmt w:val="decimal"/>
+      <w:lvlText w:val="%1."/>
+      <w:lvlJc w:val="left"/>
+      <w:pPr>
+        <w:ind w:left="720" w:hanging="360"/>
+      </w:pPr>
+      <w:rPr>
+        <w:b/>
+      </w:rPr>
+    </w:lvl>
+    <w:lvl w:ilvl="1" w:tplc="041D0019" w:tentative="1">
+      <w:start w:val="1"/>
+      <w:numFmt w:val="lowerLetter"/>
+      <w:lvlText w:val="%2."/>
+      <w:lvlJc w:val="left"/>
+      <w:pPr>
+        <w:ind w:left="1440" w:hanging="360"/>
+      </w:pPr>
+    </w:lvl>
+    <w:lvl w:ilvl="2" w:tplc="041D001B" w:tentative="1">
+      <w:start w:val="1"/>
+      <w:numFmt w:val="lowerRoman"/>
+      <w:lvlText w:val="%3."/>
+      <w:lvlJc w:val="right"/>
+      <w:pPr>
+        <w:ind w:left="2160" w:hanging="180"/>
+      </w:pPr>
+    </w:lvl>
+    <w:lvl w:ilvl="3" w:tplc="041D000F" w:tentative="1">
+      <w:start w:val="1"/>
+      <w:numFmt w:val="decimal"/>
+      <w:lvlText w:val="%4."/>
+      <w:lvlJc w:val="left"/>
+      <w:pPr>
+        <w:ind w:left="2880" w:hanging="360"/>
+      </w:pPr>
+    </w:lvl>
+    <w:lvl w:ilvl="4" w:tplc="041D0019" w:tentative="1">
+      <w:start w:val="1"/>
+      <w:numFmt w:val="lowerLetter"/>
+      <w:lvlText w:val="%5."/>
+      <w:lvlJc w:val="left"/>
+      <w:pPr>
+        <w:ind w:left="3600" w:hanging="360"/>
+      </w:pPr>
+    </w:lvl>
+    <w:lvl w:ilvl="5" w:tplc="041D001B" w:tentative="1">
+      <w:start w:val="1"/>
+      <w:numFmt w:val="lowerRoman"/>
+      <w:lvlText w:val="%6."/>
+      <w:lvlJc w:val="right"/>
+      <w:pPr>
+        <w:ind w:left="4320" w:hanging="180"/>
+      </w:pPr>
+    </w:lvl>
+    <w:lvl w:ilvl="6" w:tplc="041D000F" w:tentative="1">
+      <w:start w:val="1"/>
+      <w:numFmt w:val="decimal"/>
+      <w:lvlText w:val="%7."/>
+      <w:lvlJc w:val="left"/>
+      <w:pPr>
+        <w:ind w:left="5040" w:hanging="360"/>
+      </w:pPr>
+    </w:lvl>
+    <w:lvl w:ilvl="7" w:tplc="041D0019" w:tentative="1">
+      <w:start w:val="1"/>
+      <w:numFmt w:val="lowerLetter"/>
+      <w:lvlText w:val="%8."/>
+      <w:lvlJc w:val="left"/>
+      <w:pPr>
+        <w:ind w:left="5760" w:hanging="360"/>
+      </w:pPr>
+    </w:lvl>
+    <w:lvl w:ilvl="8" w:tplc="041D001B" w:tentative="1">
+      <w:start w:val="1"/>
+      <w:numFmt w:val="lowerRoman"/>
+      <w:lvlText w:val="%9."/>
+      <w:lvlJc w:val="right"/>
+      <w:pPr>
+        <w:ind w:left="6480" w:hanging="180"/>
+      </w:pPr>
+    </w:lvl>
+  </w:abstractNum>
+  <w:abstractNum w:abstractNumId="4" w15:restartNumberingAfterBreak="0">
+    <w:nsid w:val="63230C30"/>
+    <w:multiLevelType w:val="hybridMultilevel"/>
+    <w:tmpl w:val="0E30CC38"/>
+    <w:lvl w:ilvl="0" w:tplc="8E4A46C6">
+      <w:start w:val="1"/>
+      <w:numFmt w:val="decimal"/>
+      <w:lvlText w:val="%1."/>
+      <w:lvlJc w:val="left"/>
+      <w:pPr>
+        <w:ind w:left="720" w:hanging="360"/>
+      </w:pPr>
+      <w:rPr>
+        <w:b/>
+      </w:rPr>
+    </w:lvl>
+    <w:lvl w:ilvl="1" w:tplc="041D0019" w:tentative="1">
+      <w:start w:val="1"/>
+      <w:numFmt w:val="lowerLetter"/>
+      <w:lvlText w:val="%2."/>
+      <w:lvlJc w:val="left"/>
+      <w:pPr>
+        <w:ind w:left="1440" w:hanging="360"/>
+      </w:pPr>
+    </w:lvl>
+    <w:lvl w:ilvl="2" w:tplc="041D001B" w:tentative="1">
+      <w:start w:val="1"/>
+      <w:numFmt w:val="lowerRoman"/>
+      <w:lvlText w:val="%3."/>
+      <w:lvlJc w:val="right"/>
+      <w:pPr>
+        <w:ind w:left="2160" w:hanging="180"/>
+      </w:pPr>
+    </w:lvl>
+    <w:lvl w:ilvl="3" w:tplc="041D000F" w:tentative="1">
+      <w:start w:val="1"/>
+      <w:numFmt w:val="decimal"/>
+      <w:lvlText w:val="%4."/>
+      <w:lvlJc w:val="left"/>
+      <w:pPr>
+        <w:ind w:left="2880" w:hanging="360"/>
+      </w:pPr>
+    </w:lvl>
+    <w:lvl w:ilvl="4" w:tplc="041D0019" w:tentative="1">
+      <w:start w:val="1"/>
+      <w:numFmt w:val="lowerLetter"/>
+      <w:lvlText w:val="%5."/>
+      <w:lvlJc w:val="left"/>
+      <w:pPr>
+        <w:ind w:left="3600" w:hanging="360"/>
+      </w:pPr>
+    </w:lvl>
+    <w:lvl w:ilvl="5" w:tplc="041D001B" w:tentative="1">
+      <w:start w:val="1"/>
+      <w:numFmt w:val="lowerRoman"/>
+      <w:lvlText w:val="%6."/>
+      <w:lvlJc w:val="right"/>
+      <w:pPr>
+        <w:ind w:left="4320" w:hanging="180"/>
+      </w:pPr>
+    </w:lvl>
+    <w:lvl w:ilvl="6" w:tplc="041D000F" w:tentative="1">
+      <w:start w:val="1"/>
+      <w:numFmt w:val="decimal"/>
+      <w:lvlText w:val="%7."/>
+      <w:lvlJc w:val="left"/>
+      <w:pPr>
+        <w:ind w:left="5040" w:hanging="360"/>
+      </w:pPr>
+    </w:lvl>
+    <w:lvl w:ilvl="7" w:tplc="041D0019" w:tentative="1">
+      <w:start w:val="1"/>
+      <w:numFmt w:val="lowerLetter"/>
+      <w:lvlText w:val="%8."/>
+      <w:lvlJc w:val="left"/>
+      <w:pPr>
+        <w:ind w:left="5760" w:hanging="360"/>
+      </w:pPr>
+    </w:lvl>
+    <w:lvl w:ilvl="8" w:tplc="041D001B" w:tentative="1">
+      <w:start w:val="1"/>
+      <w:numFmt w:val="lowerRoman"/>
+      <w:lvlText w:val="%9."/>
+      <w:lvlJc w:val="right"/>
+      <w:pPr>
+        <w:ind w:left="6480" w:hanging="180"/>
+      </w:pPr>
+    </w:lvl>
+  </w:abstractNum>
+  <w:abstractNum w:abstractNumId="5" w15:restartNumberingAfterBreak="0">
+    <w:nsid w:val="669F3412"/>
+    <w:multiLevelType w:val="hybridMultilevel"/>
+    <w:tmpl w:val="8C1208C8"/>
+    <w:lvl w:ilvl="0" w:tplc="8E4A46C6">
+      <w:start w:val="1"/>
+      <w:numFmt w:val="decimal"/>
+      <w:lvlText w:val="%1."/>
+      <w:lvlJc w:val="left"/>
+      <w:pPr>
+        <w:ind w:left="720" w:hanging="360"/>
+      </w:pPr>
+      <w:rPr>
+        <w:b/>
+      </w:rPr>
+    </w:lvl>
+    <w:lvl w:ilvl="1" w:tplc="041D0019" w:tentative="1">
+      <w:start w:val="1"/>
+      <w:numFmt w:val="lowerLetter"/>
+      <w:lvlText w:val="%2."/>
+      <w:lvlJc w:val="left"/>
+      <w:pPr>
+        <w:ind w:left="1440" w:hanging="360"/>
+      </w:pPr>
+    </w:lvl>
+    <w:lvl w:ilvl="2" w:tplc="041D001B" w:tentative="1">
+      <w:start w:val="1"/>
+      <w:numFmt w:val="lowerRoman"/>
+      <w:lvlText w:val="%3."/>
+      <w:lvlJc w:val="right"/>
+      <w:pPr>
+        <w:ind w:left="2160" w:hanging="180"/>
+      </w:pPr>
+    </w:lvl>
+    <w:lvl w:ilvl="3" w:tplc="041D000F" w:tentative="1">
+      <w:start w:val="1"/>
+      <w:numFmt w:val="decimal"/>
+      <w:lvlText w:val="%4."/>
+      <w:lvlJc w:val="left"/>
+      <w:pPr>
+        <w:ind w:left="2880" w:hanging="360"/>
+      </w:pPr>
+    </w:lvl>
+    <w:lvl w:ilvl="4" w:tplc="041D0019" w:tentative="1">
+      <w:start w:val="1"/>
+      <w:numFmt w:val="lowerLetter"/>
+      <w:lvlText w:val="%5."/>
+      <w:lvlJc w:val="left"/>
+      <w:pPr>
+        <w:ind w:left="3600" w:hanging="360"/>
+      </w:pPr>
+    </w:lvl>
+    <w:lvl w:ilvl="5" w:tplc="041D001B" w:tentative="1">
+      <w:start w:val="1"/>
+      <w:numFmt w:val="lowerRoman"/>
+      <w:lvlText w:val="%6."/>
+      <w:lvlJc w:val="right"/>
+      <w:pPr>
+        <w:ind w:left="4320" w:hanging="180"/>
+      </w:pPr>
+    </w:lvl>
+    <w:lvl w:ilvl="6" w:tplc="041D000F" w:tentative="1">
+      <w:start w:val="1"/>
+      <w:numFmt w:val="decimal"/>
+      <w:lvlText w:val="%7."/>
+      <w:lvlJc w:val="left"/>
+      <w:pPr>
+        <w:ind w:left="5040" w:hanging="360"/>
+      </w:pPr>
+    </w:lvl>
+    <w:lvl w:ilvl="7" w:tplc="041D0019" w:tentative="1">
+      <w:start w:val="1"/>
+      <w:numFmt w:val="lowerLetter"/>
+      <w:lvlText w:val="%8."/>
+      <w:lvlJc w:val="left"/>
+      <w:pPr>
+        <w:ind w:left="5760" w:hanging="360"/>
+      </w:pPr>
+    </w:lvl>
+    <w:lvl w:ilvl="8" w:tplc="041D001B" w:tentative="1">
+      <w:start w:val="1"/>
+      <w:numFmt w:val="lowerRoman"/>
+      <w:lvlText w:val="%9."/>
+      <w:lvlJc w:val="right"/>
+      <w:pPr>
+        <w:ind w:left="6480" w:hanging="180"/>
+      </w:pPr>
+    </w:lvl>
+  </w:abstractNum>
+  <w:abstractNum w:abstractNumId="6" w15:restartNumberingAfterBreak="0">
+    <w:nsid w:val="72CC479E"/>
+    <w:multiLevelType w:val="hybridMultilevel"/>
+    <w:tmpl w:val="7EB46104"/>
+    <w:lvl w:ilvl="0" w:tplc="8E4A46C6">
+      <w:start w:val="1"/>
+      <w:numFmt w:val="decimal"/>
+      <w:lvlText w:val="%1."/>
+      <w:lvlJc w:val="left"/>
+      <w:pPr>
+        <w:ind w:left="720" w:hanging="360"/>
+      </w:pPr>
+      <w:rPr>
+        <w:b/>
+      </w:rPr>
+    </w:lvl>
+    <w:lvl w:ilvl="1" w:tplc="041D0019" w:tentative="1">
+      <w:start w:val="1"/>
+      <w:numFmt w:val="lowerLetter"/>
+      <w:lvlText w:val="%2."/>
+      <w:lvlJc w:val="left"/>
+      <w:pPr>
+        <w:ind w:left="1440" w:hanging="360"/>
+      </w:pPr>
+    </w:lvl>
+    <w:lvl w:ilvl="2" w:tplc="041D001B" w:tentative="1">
+      <w:start w:val="1"/>
+      <w:numFmt w:val="lowerRoman"/>
+      <w:lvlText w:val="%3."/>
+      <w:lvlJc w:val="right"/>
+      <w:pPr>
+        <w:ind w:left="2160" w:hanging="180"/>
+      </w:pPr>
+    </w:lvl>
+    <w:lvl w:ilvl="3" w:tplc="041D000F" w:tentative="1">
+      <w:start w:val="1"/>
+      <w:numFmt w:val="decimal"/>
+      <w:lvlText w:val="%4."/>
+      <w:lvlJc w:val="left"/>
+      <w:pPr>
+        <w:ind w:left="2880" w:hanging="360"/>
+      </w:pPr>
+    </w:lvl>
+    <w:lvl w:ilvl="4" w:tplc="041D0019" w:tentative="1">
+      <w:start w:val="1"/>
+      <w:numFmt w:val="lowerLetter"/>
+      <w:lvlText w:val="%5."/>
+      <w:lvlJc w:val="left"/>
+      <w:pPr>
+        <w:ind w:left="3600" w:hanging="360"/>
+      </w:pPr>
+    </w:lvl>
+    <w:lvl w:ilvl="5" w:tplc="041D001B" w:tentative="1">
+      <w:start w:val="1"/>
+      <w:numFmt w:val="lowerRoman"/>
+      <w:lvlText w:val="%6."/>
+      <w:lvlJc w:val="right"/>
+      <w:pPr>
+        <w:ind w:left="4320" w:hanging="180"/>
+      </w:pPr>
+    </w:lvl>
+    <w:lvl w:ilvl="6" w:tplc="041D000F" w:tentative="1">
+      <w:start w:val="1"/>
+      <w:numFmt w:val="decimal"/>
+      <w:lvlText w:val="%7."/>
+      <w:lvlJc w:val="left"/>
+      <w:pPr>
+        <w:ind w:left="5040" w:hanging="360"/>
+      </w:pPr>
+    </w:lvl>
+    <w:lvl w:ilvl="7" w:tplc="041D0019" w:tentative="1">
+      <w:start w:val="1"/>
+      <w:numFmt w:val="lowerLetter"/>
+      <w:lvlText w:val="%8."/>
+      <w:lvlJc w:val="left"/>
+      <w:pPr>
+        <w:ind w:left="5760" w:hanging="360"/>
+      </w:pPr>
+    </w:lvl>
+    <w:lvl w:ilvl="8" w:tplc="041D001B" w:tentative="1">
+      <w:start w:val="1"/>
+      <w:numFmt w:val="lowerRoman"/>
+      <w:lvlText w:val="%9."/>
+      <w:lvlJc w:val="right"/>
+      <w:pPr>
+        <w:ind w:left="6480" w:hanging="180"/>
+      </w:pPr>
+    </w:lvl>
+  </w:abstractNum>
+  <w:num w:numId="1">
+    <w:abstractNumId w:val="2"/>
+  </w:num>
+  <w:num w:numId="2">
+    <w:abstractNumId w:val="4"/>
+  </w:num>
+  <w:num w:numId="3">
+    <w:abstractNumId w:val="0"/>
+  </w:num>
+  <w:num w:numId="4">
+    <w:abstractNumId w:val="5"/>
+  </w:num>
+  <w:num w:numId="5">
+    <w:abstractNumId w:val="3"/>
+  </w:num>
+  <w:num w:numId="6">
+    <w:abstractNumId w:val="6"/>
+  </w:num>
+  <w:num w:numId="7">
+    <w:abstractNumId w:val="1"/>
+  </w:num>
+</w:numbering>
+</file>
+
 <file path=word/styles.xml><?xml version="1.0" encoding="utf-8"?>
-<w:styles xmlns:mc="http://schemas.openxmlformats.org/markup-compatibility/2006" xmlns:r="http://schemas.openxmlformats.org/officeDocument/2006/relationships" xmlns:w="http://schemas.openxmlformats.org/wordprocessingml/2006/main" xmlns:w14="http://schemas.microsoft.com/office/word/2010/wordml" xmlns:w15="http://schemas.microsoft.com/office/word/2012/wordml" xmlns:w16cid="http://schemas.microsoft.com/office/word/2016/wordml/cid" xmlns:w16se="http://schemas.microsoft.com/office/word/2015/wordml/symex" mc:Ignorable="w14 w15 w16se w16cid">
+<w:styles xmlns:mc="http://schemas.openxmlformats.org/markup-compatibility/2006" xmlns:r="http://schemas.openxmlformats.org/officeDocument/2006/relationships" xmlns:w="http://schemas.openxmlformats.org/wordprocessingml/2006/main" xmlns:w14="http://schemas.microsoft.com/office/word/2010/wordml" xmlns:w15="http://schemas.microsoft.com/office/word/2012/wordml" mc:Ignorable="w14 w15">
   <w:docDefaults>
     <w:rPrDefault>
       <w:rPr>
@@ -402,7 +1557,7 @@
       </w:pPr>
     </w:pPrDefault>
   </w:docDefaults>
-  <w:latentStyles w:defLockedState="0" w:defUIPriority="99" w:defSemiHidden="0" w:defUnhideWhenUsed="0" w:defQFormat="0" w:count="375">
+  <w:latentStyles w:defLockedState="0" w:defUIPriority="99" w:defSemiHidden="0" w:defUnhideWhenUsed="0" w:defQFormat="0" w:count="371">
     <w:lsdException w:name="Normal" w:uiPriority="0" w:qFormat="1"/>
     <w:lsdException w:name="heading 1" w:uiPriority="9" w:qFormat="1"/>
     <w:lsdException w:name="heading 2" w:semiHidden="1" w:uiPriority="9" w:unhideWhenUsed="1" w:qFormat="1"/>
@@ -774,14 +1929,54 @@
     <w:lsdException w:name="List Table 5 Dark Accent 6" w:uiPriority="50"/>
     <w:lsdException w:name="List Table 6 Colorful Accent 6" w:uiPriority="51"/>
     <w:lsdException w:name="List Table 7 Colorful Accent 6" w:uiPriority="52"/>
-    <w:lsdException w:name="Mention" w:semiHidden="1" w:unhideWhenUsed="1"/>
-    <w:lsdException w:name="Smart Hyperlink" w:semiHidden="1" w:unhideWhenUsed="1"/>
-    <w:lsdException w:name="Hashtag" w:semiHidden="1" w:unhideWhenUsed="1"/>
-    <w:lsdException w:name="Unresolved Mention" w:semiHidden="1" w:unhideWhenUsed="1"/>
   </w:latentStyles>
   <w:style w:type="paragraph" w:default="1" w:styleId="Normal">
     <w:name w:val="Normal"/>
     <w:qFormat/>
+  </w:style>
+  <w:style w:type="paragraph" w:styleId="Heading1">
+    <w:name w:val="heading 1"/>
+    <w:basedOn w:val="Normal"/>
+    <w:next w:val="Normal"/>
+    <w:link w:val="Heading1Char"/>
+    <w:uiPriority w:val="9"/>
+    <w:qFormat/>
+    <w:rsid w:val="003A1E8D"/>
+    <w:pPr>
+      <w:keepNext/>
+      <w:keepLines/>
+      <w:spacing w:before="240" w:after="0"/>
+      <w:outlineLvl w:val="0"/>
+    </w:pPr>
+    <w:rPr>
+      <w:rFonts w:asciiTheme="majorHAnsi" w:eastAsiaTheme="majorEastAsia" w:hAnsiTheme="majorHAnsi" w:cstheme="majorBidi"/>
+      <w:color w:val="2F5496" w:themeColor="accent1" w:themeShade="BF"/>
+      <w:sz w:val="32"/>
+      <w:szCs w:val="32"/>
+    </w:rPr>
+  </w:style>
+  <w:style w:type="paragraph" w:styleId="Heading2">
+    <w:name w:val="heading 2"/>
+    <w:basedOn w:val="Normal"/>
+    <w:next w:val="Normal"/>
+    <w:link w:val="Heading2Char"/>
+    <w:uiPriority w:val="9"/>
+    <w:semiHidden/>
+    <w:unhideWhenUsed/>
+    <w:qFormat/>
+    <w:rsid w:val="003A1E8D"/>
+    <w:pPr>
+      <w:keepNext/>
+      <w:keepLines/>
+      <w:spacing w:before="40" w:after="0"/>
+      <w:outlineLvl w:val="1"/>
+    </w:pPr>
+    <w:rPr>
+      <w:rFonts w:asciiTheme="majorHAnsi" w:eastAsiaTheme="majorEastAsia" w:hAnsiTheme="majorHAnsi" w:cstheme="majorBidi"/>
+      <w:color w:val="2F5496" w:themeColor="accent1" w:themeShade="BF"/>
+      <w:sz w:val="26"/>
+      <w:szCs w:val="26"/>
+    </w:rPr>
   </w:style>
   <w:style w:type="character" w:default="1" w:styleId="DefaultParagraphFont">
     <w:name w:val="Default Paragraph Font"/>
@@ -831,15 +2026,125 @@
       <w:bCs/>
     </w:rPr>
   </w:style>
+  <w:style w:type="paragraph" w:styleId="ListParagraph">
+    <w:name w:val="List Paragraph"/>
+    <w:basedOn w:val="Normal"/>
+    <w:uiPriority w:val="34"/>
+    <w:qFormat/>
+    <w:rsid w:val="003A1E8D"/>
+    <w:pPr>
+      <w:ind w:left="720"/>
+      <w:contextualSpacing/>
+    </w:pPr>
+  </w:style>
+  <w:style w:type="character" w:customStyle="1" w:styleId="Heading1Char">
+    <w:name w:val="Heading 1 Char"/>
+    <w:basedOn w:val="DefaultParagraphFont"/>
+    <w:link w:val="Heading1"/>
+    <w:uiPriority w:val="9"/>
+    <w:rsid w:val="003A1E8D"/>
+    <w:rPr>
+      <w:rFonts w:asciiTheme="majorHAnsi" w:eastAsiaTheme="majorEastAsia" w:hAnsiTheme="majorHAnsi" w:cstheme="majorBidi"/>
+      <w:color w:val="2F5496" w:themeColor="accent1" w:themeShade="BF"/>
+      <w:sz w:val="32"/>
+      <w:szCs w:val="32"/>
+    </w:rPr>
+  </w:style>
+  <w:style w:type="paragraph" w:styleId="TOCHeading">
+    <w:name w:val="TOC Heading"/>
+    <w:basedOn w:val="Heading1"/>
+    <w:next w:val="Normal"/>
+    <w:uiPriority w:val="39"/>
+    <w:unhideWhenUsed/>
+    <w:qFormat/>
+    <w:rsid w:val="003A1E8D"/>
+    <w:pPr>
+      <w:outlineLvl w:val="9"/>
+    </w:pPr>
+    <w:rPr>
+      <w:lang w:val="en-US"/>
+    </w:rPr>
+  </w:style>
+  <w:style w:type="paragraph" w:styleId="TOC1">
+    <w:name w:val="toc 1"/>
+    <w:basedOn w:val="Normal"/>
+    <w:next w:val="Normal"/>
+    <w:autoRedefine/>
+    <w:uiPriority w:val="39"/>
+    <w:unhideWhenUsed/>
+    <w:rsid w:val="003A1E8D"/>
+    <w:pPr>
+      <w:spacing w:after="100"/>
+    </w:pPr>
+  </w:style>
+  <w:style w:type="character" w:styleId="Hyperlink">
+    <w:name w:val="Hyperlink"/>
+    <w:basedOn w:val="DefaultParagraphFont"/>
+    <w:uiPriority w:val="99"/>
+    <w:unhideWhenUsed/>
+    <w:rsid w:val="003A1E8D"/>
+    <w:rPr>
+      <w:color w:val="0563C1" w:themeColor="hyperlink"/>
+      <w:u w:val="single"/>
+    </w:rPr>
+  </w:style>
+  <w:style w:type="character" w:customStyle="1" w:styleId="Heading2Char">
+    <w:name w:val="Heading 2 Char"/>
+    <w:basedOn w:val="DefaultParagraphFont"/>
+    <w:link w:val="Heading2"/>
+    <w:uiPriority w:val="9"/>
+    <w:semiHidden/>
+    <w:rsid w:val="003A1E8D"/>
+    <w:rPr>
+      <w:rFonts w:asciiTheme="majorHAnsi" w:eastAsiaTheme="majorEastAsia" w:hAnsiTheme="majorHAnsi" w:cstheme="majorBidi"/>
+      <w:color w:val="2F5496" w:themeColor="accent1" w:themeShade="BF"/>
+      <w:sz w:val="26"/>
+      <w:szCs w:val="26"/>
+    </w:rPr>
+  </w:style>
+  <w:style w:type="paragraph" w:styleId="TOC2">
+    <w:name w:val="toc 2"/>
+    <w:basedOn w:val="Normal"/>
+    <w:next w:val="Normal"/>
+    <w:autoRedefine/>
+    <w:uiPriority w:val="39"/>
+    <w:unhideWhenUsed/>
+    <w:rsid w:val="00407AB4"/>
+    <w:pPr>
+      <w:spacing w:after="100"/>
+      <w:ind w:left="220"/>
+    </w:pPr>
+    <w:rPr>
+      <w:rFonts w:eastAsiaTheme="minorEastAsia" w:cs="Times New Roman"/>
+      <w:lang w:val="en-US"/>
+    </w:rPr>
+  </w:style>
+  <w:style w:type="paragraph" w:styleId="TOC3">
+    <w:name w:val="toc 3"/>
+    <w:basedOn w:val="Normal"/>
+    <w:next w:val="Normal"/>
+    <w:autoRedefine/>
+    <w:uiPriority w:val="39"/>
+    <w:unhideWhenUsed/>
+    <w:rsid w:val="00407AB4"/>
+    <w:pPr>
+      <w:spacing w:after="100"/>
+      <w:ind w:left="440"/>
+    </w:pPr>
+    <w:rPr>
+      <w:rFonts w:eastAsiaTheme="minorEastAsia" w:cs="Times New Roman"/>
+      <w:lang w:val="en-US"/>
+    </w:rPr>
+  </w:style>
 </w:styles>
 </file>
 
 <file path=word/glossary/document.xml><?xml version="1.0" encoding="utf-8"?>
-<w:glossaryDocument xmlns:wpc="http://schemas.microsoft.com/office/word/2010/wordprocessingCanvas" xmlns:cx="http://schemas.microsoft.com/office/drawing/2014/chartex" xmlns:cx1="http://schemas.microsoft.com/office/drawing/2015/9/8/chartex" xmlns:cx2="http://schemas.microsoft.com/office/drawing/2015/10/21/chartex" xmlns:cx3="http://schemas.microsoft.com/office/drawing/2016/5/9/chartex" xmlns:cx4="http://schemas.microsoft.com/office/drawing/2016/5/10/chartex" xmlns:cx5="http://schemas.microsoft.com/office/drawing/2016/5/11/chartex" xmlns:cx6="http://schemas.microsoft.com/office/drawing/2016/5/12/chartex" xmlns:cx7="http://schemas.microsoft.com/office/drawing/2016/5/13/chartex" xmlns:cx8="http://schemas.microsoft.com/office/drawing/2016/5/14/chartex" xmlns:mc="http://schemas.openxmlformats.org/markup-compatibility/2006" xmlns:aink="http://schemas.microsoft.com/office/drawing/2016/ink" xmlns:am3d="http://schemas.microsoft.com/office/drawing/2017/model3d" xmlns:o="urn:schemas-microsoft-com:office:office" xmlns:r="http://schemas.openxmlformats.org/officeDocument/2006/relationships" xmlns:m="http://schemas.openxmlformats.org/officeDocument/2006/math" xmlns:v="urn:schemas-microsoft-com:vml" xmlns:wp14="http://schemas.microsoft.com/office/word/2010/wordprocessingDrawing" xmlns:wp="http://schemas.openxmlformats.org/drawingml/2006/wordprocessingDrawing" xmlns:w10="urn:schemas-microsoft-com:office:word" xmlns:w="http://schemas.openxmlformats.org/wordprocessingml/2006/main" xmlns:w14="http://schemas.microsoft.com/office/word/2010/wordml" xmlns:w15="http://schemas.microsoft.com/office/word/2012/wordml" xmlns:w16cid="http://schemas.microsoft.com/office/word/2016/wordml/cid" xmlns:w16se="http://schemas.microsoft.com/office/word/2015/wordml/symex" xmlns:wpg="http://schemas.microsoft.com/office/word/2010/wordprocessingGroup" xmlns:wpi="http://schemas.microsoft.com/office/word/2010/wordprocessingInk" xmlns:wne="http://schemas.microsoft.com/office/word/2006/wordml" xmlns:wps="http://schemas.microsoft.com/office/word/2010/wordprocessingShape" mc:Ignorable="w14 w15 w16se w16cid wp14">
+<w:glossaryDocument xmlns:wpc="http://schemas.microsoft.com/office/word/2010/wordprocessingCanvas" xmlns:mc="http://schemas.openxmlformats.org/markup-compatibility/2006" xmlns:o="urn:schemas-microsoft-com:office:office" xmlns:r="http://schemas.openxmlformats.org/officeDocument/2006/relationships" xmlns:m="http://schemas.openxmlformats.org/officeDocument/2006/math" xmlns:v="urn:schemas-microsoft-com:vml" xmlns:wp14="http://schemas.microsoft.com/office/word/2010/wordprocessingDrawing" xmlns:wp="http://schemas.openxmlformats.org/drawingml/2006/wordprocessingDrawing" xmlns:w10="urn:schemas-microsoft-com:office:word" xmlns:w="http://schemas.openxmlformats.org/wordprocessingml/2006/main" xmlns:w14="http://schemas.microsoft.com/office/word/2010/wordml" xmlns:w15="http://schemas.microsoft.com/office/word/2012/wordml" xmlns:wpg="http://schemas.microsoft.com/office/word/2010/wordprocessingGroup" xmlns:wpi="http://schemas.microsoft.com/office/word/2010/wordprocessingInk" xmlns:wne="http://schemas.microsoft.com/office/word/2006/wordml" xmlns:wps="http://schemas.microsoft.com/office/word/2010/wordprocessingShape" mc:Ignorable="w14 w15 wp14">
   <w:docParts>
     <w:docPart>
       <w:docPartPr>
-        <w:name w:val="C805782512F745A19E5F86C4B3418248"/>
+        <w:name w:val="DefaultPlaceholder_1081868574"/>
         <w:category>
           <w:name w:val="General"/>
           <w:gallery w:val="placeholder"/>
@@ -850,25 +2155,22 @@
         <w:behaviors>
           <w:behavior w:val="content"/>
         </w:behaviors>
-        <w:guid w:val="{0595ECDB-79BC-405A-8C15-E0C520D4AC5F}"/>
+        <w:guid w:val="{63BC2A0A-971B-49FC-9536-F56FDD4A25F9}"/>
       </w:docPartPr>
       <w:docPartBody>
         <w:p>
-          <w:pPr>
-            <w:pStyle w:val="C805782512F745A19E5F86C4B3418248"/>
-          </w:pPr>
           <w:r>
             <w:rPr>
               <w:rStyle w:val="PlaceholderText"/>
             </w:rPr>
-            <w:t>Click or tap here to enter text.</w:t>
+            <w:t>Click here to enter text.</w:t>
           </w:r>
         </w:p>
       </w:docPartBody>
     </w:docPart>
     <w:docPart>
       <w:docPartPr>
-        <w:name w:val="B8827844FC9B441590B7234F1D046881"/>
+        <w:name w:val="51F13F7E3A7742B2B41CDD422395C433"/>
         <w:category>
           <w:name w:val="General"/>
           <w:gallery w:val="placeholder"/>
@@ -879,25 +2181,25 @@
         <w:behaviors>
           <w:behavior w:val="content"/>
         </w:behaviors>
-        <w:guid w:val="{FAEF8459-4D43-4F4F-B172-69A4A5DF2778}"/>
+        <w:guid w:val="{4F6FADF4-2D26-4460-B100-E82D1316C93A}"/>
       </w:docPartPr>
       <w:docPartBody>
         <w:p>
           <w:pPr>
-            <w:pStyle w:val="B8827844FC9B441590B7234F1D046881"/>
+            <w:pStyle w:val="51F13F7E3A7742B2B41CDD422395C433"/>
           </w:pPr>
           <w:r>
             <w:rPr>
               <w:rStyle w:val="PlaceholderText"/>
             </w:rPr>
-            <w:t>Click or tap here to enter text.</w:t>
+            <w:t>Click here to enter text.</w:t>
           </w:r>
         </w:p>
       </w:docPartBody>
     </w:docPart>
     <w:docPart>
       <w:docPartPr>
-        <w:name w:val="8F5F8C74E11A4ADC905D1CEC39FC1E8C"/>
+        <w:name w:val="CF62FE030C2142598F5FB5D1E8D3D255"/>
         <w:category>
           <w:name w:val="General"/>
           <w:gallery w:val="placeholder"/>
@@ -908,12 +2210,12 @@
         <w:behaviors>
           <w:behavior w:val="content"/>
         </w:behaviors>
-        <w:guid w:val="{62AFE08B-26A9-4A13-BBAB-386305A613A0}"/>
+        <w:guid w:val="{22917636-BB7E-4258-BFFA-96DCA0701954}"/>
       </w:docPartPr>
       <w:docPartBody>
         <w:p>
           <w:pPr>
-            <w:pStyle w:val="8F5F8C74E11A4ADC905D1CEC39FC1E8C"/>
+            <w:pStyle w:val="CF62FE030C2142598F5FB5D1E8D3D255"/>
           </w:pPr>
           <w:r>
             <w:rPr>
@@ -929,14 +2231,7 @@
 </file>
 
 <file path=word/glossary/fontTable.xml><?xml version="1.0" encoding="utf-8"?>
-<w:fonts xmlns:mc="http://schemas.openxmlformats.org/markup-compatibility/2006" xmlns:r="http://schemas.openxmlformats.org/officeDocument/2006/relationships" xmlns:w="http://schemas.openxmlformats.org/wordprocessingml/2006/main" xmlns:w14="http://schemas.microsoft.com/office/word/2010/wordml" xmlns:w15="http://schemas.microsoft.com/office/word/2012/wordml" xmlns:w16cid="http://schemas.microsoft.com/office/word/2016/wordml/cid" xmlns:w16se="http://schemas.microsoft.com/office/word/2015/wordml/symex" mc:Ignorable="w14 w15 w16se w16cid">
-  <w:font w:name="Calibri">
-    <w:panose1 w:val="020F0502020204030204"/>
-    <w:charset w:val="00"/>
-    <w:family w:val="swiss"/>
-    <w:pitch w:val="variable"/>
-    <w:sig w:usb0="E0002EFF" w:usb1="C000247B" w:usb2="00000009" w:usb3="00000000" w:csb0="000001FF" w:csb1="00000000"/>
-  </w:font>
+<w:fonts xmlns:mc="http://schemas.openxmlformats.org/markup-compatibility/2006" xmlns:r="http://schemas.openxmlformats.org/officeDocument/2006/relationships" xmlns:w="http://schemas.openxmlformats.org/wordprocessingml/2006/main" xmlns:w14="http://schemas.microsoft.com/office/word/2010/wordml" xmlns:w15="http://schemas.microsoft.com/office/word/2012/wordml" mc:Ignorable="w14 w15">
   <w:font w:name="Times New Roman">
     <w:panose1 w:val="02020603050405020304"/>
     <w:charset w:val="00"/>
@@ -944,12 +2239,12 @@
     <w:pitch w:val="variable"/>
     <w:sig w:usb0="E0002EFF" w:usb1="C000785B" w:usb2="00000009" w:usb3="00000000" w:csb0="000001FF" w:csb1="00000000"/>
   </w:font>
-  <w:font w:name="Arial">
-    <w:panose1 w:val="020B0604020202020204"/>
+  <w:font w:name="Calibri">
+    <w:panose1 w:val="020F0502020204030204"/>
     <w:charset w:val="00"/>
     <w:family w:val="swiss"/>
     <w:pitch w:val="variable"/>
-    <w:sig w:usb0="E0002EFF" w:usb1="C000785B" w:usb2="00000009" w:usb3="00000000" w:csb0="000001FF" w:csb1="00000000"/>
+    <w:sig w:usb0="E0002EFF" w:usb1="C000247B" w:usb2="00000009" w:usb3="00000000" w:csb0="000001FF" w:csb1="00000000"/>
   </w:font>
   <w:font w:name="Calibri Light">
     <w:panose1 w:val="020F0302020204030204"/>
@@ -962,7 +2257,7 @@
 </file>
 
 <file path=word/glossary/settings.xml><?xml version="1.0" encoding="utf-8"?>
-<w:settings xmlns:mc="http://schemas.openxmlformats.org/markup-compatibility/2006" xmlns:o="urn:schemas-microsoft-com:office:office" xmlns:r="http://schemas.openxmlformats.org/officeDocument/2006/relationships" xmlns:m="http://schemas.openxmlformats.org/officeDocument/2006/math" xmlns:v="urn:schemas-microsoft-com:vml" xmlns:w10="urn:schemas-microsoft-com:office:word" xmlns:w="http://schemas.openxmlformats.org/wordprocessingml/2006/main" xmlns:w14="http://schemas.microsoft.com/office/word/2010/wordml" xmlns:w15="http://schemas.microsoft.com/office/word/2012/wordml" xmlns:w16cid="http://schemas.microsoft.com/office/word/2016/wordml/cid" xmlns:w16se="http://schemas.microsoft.com/office/word/2015/wordml/symex" xmlns:sl="http://schemas.openxmlformats.org/schemaLibrary/2006/main" mc:Ignorable="w14 w15 w16se w16cid">
+<w:settings xmlns:mc="http://schemas.openxmlformats.org/markup-compatibility/2006" xmlns:o="urn:schemas-microsoft-com:office:office" xmlns:r="http://schemas.openxmlformats.org/officeDocument/2006/relationships" xmlns:m="http://schemas.openxmlformats.org/officeDocument/2006/math" xmlns:v="urn:schemas-microsoft-com:vml" xmlns:w10="urn:schemas-microsoft-com:office:word" xmlns:w="http://schemas.openxmlformats.org/wordprocessingml/2006/main" xmlns:w14="http://schemas.microsoft.com/office/word/2010/wordml" xmlns:w15="http://schemas.microsoft.com/office/word/2012/wordml" xmlns:sl="http://schemas.openxmlformats.org/schemaLibrary/2006/main" mc:Ignorable="w14 w15">
   <w:view w:val="normal"/>
   <w:defaultTabStop w:val="1304"/>
   <w:hyphenationZone w:val="425"/>
@@ -974,16 +2269,39 @@
     <w:compatSetting w:name="enableOpenTypeFeatures" w:uri="http://schemas.microsoft.com/office/word" w:val="1"/>
     <w:compatSetting w:name="doNotFlipMirrorIndents" w:uri="http://schemas.microsoft.com/office/word" w:val="1"/>
     <w:compatSetting w:name="differentiateMultirowTableHeaders" w:uri="http://schemas.microsoft.com/office/word" w:val="1"/>
-    <w:compatSetting w:name="useWord2013TrackBottomHyphenation" w:uri="http://schemas.microsoft.com/office/word" w:val="0"/>
   </w:compat>
   <w:rsids>
     <w:rsidRoot w:val="00F31C29"/>
+    <w:rsid w:val="00022526"/>
+    <w:rsid w:val="0003686C"/>
+    <w:rsid w:val="0004563D"/>
+    <w:rsid w:val="00046A71"/>
+    <w:rsid w:val="000612D3"/>
+    <w:rsid w:val="00070689"/>
+    <w:rsid w:val="00093B6D"/>
+    <w:rsid w:val="0010273E"/>
     <w:rsid w:val="00180814"/>
     <w:rsid w:val="001A11E3"/>
+    <w:rsid w:val="003D06AE"/>
+    <w:rsid w:val="004A3BC5"/>
+    <w:rsid w:val="005572A3"/>
+    <w:rsid w:val="005C2BC1"/>
     <w:rsid w:val="00682C96"/>
+    <w:rsid w:val="006B138A"/>
+    <w:rsid w:val="00725D63"/>
+    <w:rsid w:val="00794B47"/>
+    <w:rsid w:val="0090069A"/>
+    <w:rsid w:val="00965175"/>
+    <w:rsid w:val="00A55B2E"/>
+    <w:rsid w:val="00B14B3A"/>
     <w:rsid w:val="00B66DDA"/>
+    <w:rsid w:val="00CA4C6A"/>
+    <w:rsid w:val="00D329DC"/>
+    <w:rsid w:val="00D5583A"/>
+    <w:rsid w:val="00DE6F53"/>
     <w:rsid w:val="00E21A53"/>
     <w:rsid w:val="00F31C29"/>
+    <w:rsid w:val="00F674A6"/>
   </w:rsids>
   <m:mathPr>
     <m:mathFont m:val="Cambria Math"/>
@@ -1007,7 +2325,7 @@
 </file>
 
 <file path=word/glossary/styles.xml><?xml version="1.0" encoding="utf-8"?>
-<w:styles xmlns:mc="http://schemas.openxmlformats.org/markup-compatibility/2006" xmlns:r="http://schemas.openxmlformats.org/officeDocument/2006/relationships" xmlns:w="http://schemas.openxmlformats.org/wordprocessingml/2006/main" xmlns:w14="http://schemas.microsoft.com/office/word/2010/wordml" xmlns:w15="http://schemas.microsoft.com/office/word/2012/wordml" xmlns:w16cid="http://schemas.microsoft.com/office/word/2016/wordml/cid" xmlns:w16se="http://schemas.microsoft.com/office/word/2015/wordml/symex" mc:Ignorable="w14 w15 w16se w16cid">
+<w:styles xmlns:mc="http://schemas.openxmlformats.org/markup-compatibility/2006" xmlns:r="http://schemas.openxmlformats.org/officeDocument/2006/relationships" xmlns:w="http://schemas.openxmlformats.org/wordprocessingml/2006/main" xmlns:w14="http://schemas.microsoft.com/office/word/2010/wordml" xmlns:w15="http://schemas.microsoft.com/office/word/2012/wordml" mc:Ignorable="w14 w15">
   <w:docDefaults>
     <w:rPrDefault>
       <w:rPr>
@@ -1023,7 +2341,7 @@
       </w:pPr>
     </w:pPrDefault>
   </w:docDefaults>
-  <w:latentStyles w:defLockedState="0" w:defUIPriority="99" w:defSemiHidden="0" w:defUnhideWhenUsed="0" w:defQFormat="0" w:count="375">
+  <w:latentStyles w:defLockedState="0" w:defUIPriority="99" w:defSemiHidden="0" w:defUnhideWhenUsed="0" w:defQFormat="0" w:count="371">
     <w:lsdException w:name="Normal" w:uiPriority="0" w:qFormat="1"/>
     <w:lsdException w:name="heading 1" w:uiPriority="9" w:qFormat="1"/>
     <w:lsdException w:name="heading 2" w:semiHidden="1" w:uiPriority="9" w:unhideWhenUsed="1" w:qFormat="1"/>
@@ -1395,10 +2713,6 @@
     <w:lsdException w:name="List Table 5 Dark Accent 6" w:uiPriority="50"/>
     <w:lsdException w:name="List Table 6 Colorful Accent 6" w:uiPriority="51"/>
     <w:lsdException w:name="List Table 7 Colorful Accent 6" w:uiPriority="52"/>
-    <w:lsdException w:name="Mention" w:semiHidden="1" w:unhideWhenUsed="1"/>
-    <w:lsdException w:name="Smart Hyperlink" w:semiHidden="1" w:unhideWhenUsed="1"/>
-    <w:lsdException w:name="Hashtag" w:semiHidden="1" w:unhideWhenUsed="1"/>
-    <w:lsdException w:name="Unresolved Mention" w:semiHidden="1" w:unhideWhenUsed="1"/>
   </w:latentStyles>
   <w:style w:type="paragraph" w:default="1" w:styleId="Normal">
     <w:name w:val="Normal"/>
@@ -1436,6 +2750,7 @@
     <w:basedOn w:val="DefaultParagraphFont"/>
     <w:uiPriority w:val="99"/>
     <w:semiHidden/>
+    <w:rsid w:val="00794B47"/>
     <w:rPr>
       <w:color w:val="808080"/>
     </w:rPr>
@@ -1448,12 +2763,60 @@
   </w:style>
   <w:style w:type="paragraph" w:customStyle="1" w:styleId="8F5F8C74E11A4ADC905D1CEC39FC1E8C">
     <w:name w:val="8F5F8C74E11A4ADC905D1CEC39FC1E8C"/>
+  </w:style>
+  <w:style w:type="paragraph" w:customStyle="1" w:styleId="E7B118DB274F40D08800D4BEAF116A68">
+    <w:name w:val="E7B118DB274F40D08800D4BEAF116A68"/>
+    <w:rsid w:val="0090069A"/>
+  </w:style>
+  <w:style w:type="paragraph" w:customStyle="1" w:styleId="7A97FFB95A734AE69673A3AB573AAFE3">
+    <w:name w:val="7A97FFB95A734AE69673A3AB573AAFE3"/>
+    <w:rsid w:val="0090069A"/>
+  </w:style>
+  <w:style w:type="paragraph" w:customStyle="1" w:styleId="3606F31ADCD5451094F5382C04B5C175">
+    <w:name w:val="3606F31ADCD5451094F5382C04B5C175"/>
+    <w:rsid w:val="0090069A"/>
+  </w:style>
+  <w:style w:type="paragraph" w:customStyle="1" w:styleId="82AB752B49494A42A7939BE8E68EB452">
+    <w:name w:val="82AB752B49494A42A7939BE8E68EB452"/>
+    <w:rsid w:val="0090069A"/>
+  </w:style>
+  <w:style w:type="paragraph" w:customStyle="1" w:styleId="CBEB1D2D360C4445A6332F748968EAEC">
+    <w:name w:val="CBEB1D2D360C4445A6332F748968EAEC"/>
+    <w:rsid w:val="0090069A"/>
+  </w:style>
+  <w:style w:type="paragraph" w:customStyle="1" w:styleId="3EE0B2A92D94483FAF1579E0030D2FC0">
+    <w:name w:val="3EE0B2A92D94483FAF1579E0030D2FC0"/>
+    <w:rsid w:val="003D06AE"/>
+  </w:style>
+  <w:style w:type="paragraph" w:customStyle="1" w:styleId="42B9986A9E884DB090A0C07495842543">
+    <w:name w:val="42B9986A9E884DB090A0C07495842543"/>
+    <w:rsid w:val="003D06AE"/>
+  </w:style>
+  <w:style w:type="paragraph" w:customStyle="1" w:styleId="358F845934B14B5FB5E30EF112882452">
+    <w:name w:val="358F845934B14B5FB5E30EF112882452"/>
+    <w:rsid w:val="00794B47"/>
+  </w:style>
+  <w:style w:type="paragraph" w:customStyle="1" w:styleId="3884C5F31E9F4D2BB822E7B75D3DFDD0">
+    <w:name w:val="3884C5F31E9F4D2BB822E7B75D3DFDD0"/>
+    <w:rsid w:val="00794B47"/>
+  </w:style>
+  <w:style w:type="paragraph" w:customStyle="1" w:styleId="51F13F7E3A7742B2B41CDD422395C433">
+    <w:name w:val="51F13F7E3A7742B2B41CDD422395C433"/>
+    <w:rsid w:val="00794B47"/>
+  </w:style>
+  <w:style w:type="paragraph" w:customStyle="1" w:styleId="B7447FA62CD243A59E8398A8875E421D">
+    <w:name w:val="B7447FA62CD243A59E8398A8875E421D"/>
+    <w:rsid w:val="00794B47"/>
+  </w:style>
+  <w:style w:type="paragraph" w:customStyle="1" w:styleId="CF62FE030C2142598F5FB5D1E8D3D255">
+    <w:name w:val="CF62FE030C2142598F5FB5D1E8D3D255"/>
+    <w:rsid w:val="00794B47"/>
   </w:style>
 </w:styles>
 </file>
 
 <file path=word/glossary/webSettings.xml><?xml version="1.0" encoding="utf-8"?>
-<w:webSettings xmlns:mc="http://schemas.openxmlformats.org/markup-compatibility/2006" xmlns:r="http://schemas.openxmlformats.org/officeDocument/2006/relationships" xmlns:w="http://schemas.openxmlformats.org/wordprocessingml/2006/main" xmlns:w14="http://schemas.microsoft.com/office/word/2010/wordml" xmlns:w15="http://schemas.microsoft.com/office/word/2012/wordml" xmlns:w16cid="http://schemas.microsoft.com/office/word/2016/wordml/cid" xmlns:w16se="http://schemas.microsoft.com/office/word/2015/wordml/symex" mc:Ignorable="w14 w15 w16se w16cid">
+<w:webSettings xmlns:mc="http://schemas.openxmlformats.org/markup-compatibility/2006" xmlns:r="http://schemas.openxmlformats.org/officeDocument/2006/relationships" xmlns:w="http://schemas.openxmlformats.org/wordprocessingml/2006/main" xmlns:w14="http://schemas.microsoft.com/office/word/2010/wordml" xmlns:w15="http://schemas.microsoft.com/office/word/2012/wordml" mc:Ignorable="w14 w15">
   <w:optimizeForBrowser/>
   <w:allowPNG/>
 </w:webSettings>
@@ -1752,4 +3115,16 @@
     </a:ext>
   </a:extLst>
 </a:theme>
+</file>
+
+<file path=customXml/item1.xml><?xml version="1.0" encoding="utf-8"?>
+<b:Sources xmlns:b="http://schemas.openxmlformats.org/officeDocument/2006/bibliography" xmlns="http://schemas.openxmlformats.org/officeDocument/2006/bibliography" SelectedStyle="\APASixthEditionOfficeOnline.xsl" StyleName="APA" Version="6"/>
+</file>
+
+<file path=customXml/itemProps1.xml><?xml version="1.0" encoding="utf-8"?>
+<ds:datastoreItem xmlns:ds="http://schemas.openxmlformats.org/officeDocument/2006/customXml" ds:itemID="{5ED0C047-EE7B-4B9A-AA4D-E8F653B2887E}">
+  <ds:schemaRefs>
+    <ds:schemaRef ds:uri="http://schemas.openxmlformats.org/officeDocument/2006/bibliography"/>
+  </ds:schemaRefs>
+</ds:datastoreItem>
 </file>
</xml_diff>

<commit_message>
Try to add line before Range with numbering
</commit_message>
<xml_diff>
--- a/WordIntropApp/WordIntropApp/Documents/HidenText.docx
+++ b/WordIntropApp/WordIntropApp/Documents/HidenText.docx
@@ -5,7 +5,21 @@
     <w:p/>
     <w:p/>
     <w:p/>
-    <w:p/>
+    <w:p>
+      <w:pPr>
+        <w:rPr>
+          <w:lang w:val="en-US"/>
+        </w:rPr>
+      </w:pPr>
+      <w:proofErr w:type="gramStart"/>
+      <w:r>
+        <w:rPr>
+          <w:lang w:val="en-US"/>
+        </w:rPr>
+        <w:t>hello</w:t>
+      </w:r>
+      <w:proofErr w:type="gramEnd"/>
+    </w:p>
     <w:sdt>
       <w:sdtPr>
         <w:rPr>
@@ -37,25 +51,7 @@
               <w:szCs w:val="28"/>
               <w:lang w:val="en-US"/>
             </w:rPr>
-            <w:t>Just Test Tex</w:t>
-          </w:r>
-          <w:r>
-            <w:rPr>
-              <w:b/>
-              <w:sz w:val="28"/>
-              <w:szCs w:val="28"/>
-              <w:lang w:val="en-US"/>
-            </w:rPr>
-            <w:t>t</w:t>
-          </w:r>
-          <w:r>
-            <w:rPr>
-              <w:b/>
-              <w:sz w:val="28"/>
-              <w:szCs w:val="28"/>
-              <w:lang w:val="en-US"/>
-            </w:rPr>
-            <w:t>!</w:t>
+            <w:t>Just Test Text!</w:t>
           </w:r>
         </w:p>
       </w:sdtContent>
@@ -67,9 +63,9 @@
         </w:rPr>
       </w:pPr>
     </w:p>
-    <w:bookmarkStart w:id="0" w:name="_Toc25233720" w:displacedByCustomXml="next"/>
+    <w:bookmarkStart w:id="0" w:name="_Toc25229299" w:displacedByCustomXml="next"/>
     <w:bookmarkStart w:id="1" w:name="_Toc25233544" w:displacedByCustomXml="next"/>
-    <w:bookmarkStart w:id="2" w:name="_Toc25229299" w:displacedByCustomXml="next"/>
+    <w:bookmarkStart w:id="2" w:name="_Toc25233720" w:displacedByCustomXml="next"/>
     <w:sdt>
       <w:sdtPr>
         <w:alias w:val="Hidden Test"/>
@@ -172,12 +168,11 @@
         </w:rPr>
       </w:pPr>
     </w:p>
-    <w:bookmarkStart w:id="3" w:name="_Toc25233721" w:displacedByCustomXml="next"/>
-    <w:bookmarkStart w:id="4" w:name="_Toc25233545" w:displacedByCustomXml="next"/>
+    <w:bookmarkStart w:id="3" w:name="_Toc25233545" w:displacedByCustomXml="next"/>
+    <w:bookmarkStart w:id="4" w:name="_Toc25233721" w:displacedByCustomXml="next"/>
     <w:sdt>
       <w:sdtPr>
         <w:rPr>
-          <w:vanish/>
           <w:lang w:val="en-US"/>
         </w:rPr>
         <w:alias w:val="ShowMe"/>
@@ -199,14 +194,12 @@
             <w:outlineLvl w:val="0"/>
             <w:rPr>
               <w:b/>
-              <w:vanish/>
               <w:lang w:val="en-US"/>
             </w:rPr>
           </w:pPr>
           <w:r>
             <w:rPr>
               <w:b/>
-              <w:vanish/>
               <w:lang w:val="en-US"/>
             </w:rPr>
             <w:t>Lorem Ipsum Show Me</w:t>
@@ -226,21 +219,18 @@
           <w:bookmarkStart w:id="6" w:name="_Toc25233546"/>
           <w:r>
             <w:rPr>
-              <w:vanish/>
               <w:lang w:val="en-US"/>
             </w:rPr>
             <w:t xml:space="preserve">Is simply dummy text of the printing and typesetting </w:t>
           </w:r>
           <w:r>
             <w:rPr>
-              <w:vanish/>
               <w:lang w:val="en-US"/>
             </w:rPr>
             <w:t>industry?</w:t>
           </w:r>
           <w:r>
             <w:rPr>
-              <w:vanish/>
               <w:lang w:val="en-US"/>
             </w:rPr>
             <w:t xml:space="preserve"> Lorem Ipsum has been the industry's standard dummy text ever since the 1500s, when an unknown printer took a galley of type and scrambled it to make a type specimen book. It has survived not only five centuries, but also the leap into electronic typesetting, remaining essentially unchanged.</w:t>
@@ -256,8 +246,6 @@
           <w:lang w:val="en-US"/>
         </w:rPr>
       </w:pPr>
-      <w:bookmarkStart w:id="7" w:name="_GoBack"/>
-      <w:bookmarkEnd w:id="7"/>
     </w:p>
     <w:p>
       <w:pPr>
@@ -273,8 +261,11 @@
         </w:rPr>
       </w:pPr>
     </w:p>
-    <w:bookmarkStart w:id="8" w:name="_Toc25233722" w:displacedByCustomXml="next"/>
-    <w:bookmarkStart w:id="9" w:name="_Toc25233547" w:displacedByCustomXml="next"/>
+    <w:bookmarkStart w:id="7" w:name="_GoBack" w:displacedByCustomXml="next"/>
+    <w:bookmarkStart w:id="8" w:name="OLE_LINK2" w:displacedByCustomXml="next"/>
+    <w:bookmarkStart w:id="9" w:name="OLE_LINK1" w:displacedByCustomXml="next"/>
+    <w:bookmarkStart w:id="10" w:name="_Toc25233547" w:displacedByCustomXml="next"/>
+    <w:bookmarkStart w:id="11" w:name="_Toc25233722" w:displacedByCustomXml="next"/>
     <w:sdt>
       <w:sdtPr>
         <w:rPr>
@@ -309,8 +300,9 @@
             </w:rPr>
             <w:t>Lorem Ipsum Hide Me</w:t>
           </w:r>
-          <w:bookmarkEnd w:id="9"/>
-          <w:bookmarkEnd w:id="8"/>
+          <w:bookmarkEnd w:id="11"/>
+          <w:bookmarkEnd w:id="10"/>
+          <w:bookmarkEnd w:id="7"/>
         </w:p>
         <w:p>
           <w:pPr>
@@ -319,8 +311,10 @@
               <w:lang w:val="en-US"/>
             </w:rPr>
           </w:pPr>
-          <w:bookmarkStart w:id="10" w:name="_Toc25233517"/>
-          <w:bookmarkStart w:id="11" w:name="_Toc25233548"/>
+          <w:bookmarkStart w:id="12" w:name="_Toc25233517"/>
+          <w:bookmarkStart w:id="13" w:name="_Toc25233548"/>
+          <w:bookmarkEnd w:id="9"/>
+          <w:bookmarkEnd w:id="8"/>
           <w:r>
             <w:rPr>
               <w:lang w:val="en-US"/>
@@ -342,8 +336,8 @@
         </w:p>
       </w:sdtContent>
     </w:sdt>
-    <w:bookmarkEnd w:id="11" w:displacedByCustomXml="prev"/>
-    <w:bookmarkEnd w:id="10" w:displacedByCustomXml="prev"/>
+    <w:bookmarkEnd w:id="13" w:displacedByCustomXml="prev"/>
+    <w:bookmarkEnd w:id="12" w:displacedByCustomXml="prev"/>
     <w:p>
       <w:pPr>
         <w:rPr>
@@ -358,8 +352,8 @@
         </w:rPr>
       </w:pPr>
     </w:p>
-    <w:bookmarkStart w:id="12" w:name="_Toc25233723" w:displacedByCustomXml="next"/>
-    <w:bookmarkStart w:id="13" w:name="_Toc25233549" w:displacedByCustomXml="next"/>
+    <w:bookmarkStart w:id="14" w:name="_Toc25233549" w:displacedByCustomXml="next"/>
+    <w:bookmarkStart w:id="15" w:name="_Toc25233723" w:displacedByCustomXml="next"/>
     <w:sdt>
       <w:sdtPr>
         <w:rPr>
@@ -394,8 +388,8 @@
             </w:rPr>
             <w:t>Lorem Ipsum Test Tag:</w:t>
           </w:r>
-          <w:bookmarkEnd w:id="13"/>
-          <w:bookmarkEnd w:id="12"/>
+          <w:bookmarkEnd w:id="15"/>
+          <w:bookmarkEnd w:id="14"/>
         </w:p>
         <w:p>
           <w:pPr>
@@ -405,8 +399,8 @@
               <w:lang w:val="en-US"/>
             </w:rPr>
           </w:pPr>
-          <w:bookmarkStart w:id="14" w:name="_Toc25233519"/>
-          <w:bookmarkStart w:id="15" w:name="_Toc25233550"/>
+          <w:bookmarkStart w:id="16" w:name="_Toc25233519"/>
+          <w:bookmarkStart w:id="17" w:name="_Toc25233550"/>
           <w:r>
             <w:rPr>
               <w:lang w:val="en-US"/>
@@ -416,8 +410,8 @@
         </w:p>
       </w:sdtContent>
     </w:sdt>
-    <w:bookmarkEnd w:id="15" w:displacedByCustomXml="prev"/>
-    <w:bookmarkEnd w:id="14" w:displacedByCustomXml="prev"/>
+    <w:bookmarkEnd w:id="17" w:displacedByCustomXml="prev"/>
+    <w:bookmarkEnd w:id="16" w:displacedByCustomXml="prev"/>
     <w:p>
       <w:pPr>
         <w:rPr>
@@ -2289,9 +2283,12 @@
     <w:rsid w:val="00682C96"/>
     <w:rsid w:val="006B138A"/>
     <w:rsid w:val="00725D63"/>
+    <w:rsid w:val="00754125"/>
     <w:rsid w:val="00794B47"/>
+    <w:rsid w:val="007A2520"/>
     <w:rsid w:val="0090069A"/>
     <w:rsid w:val="00965175"/>
+    <w:rsid w:val="00972C0F"/>
     <w:rsid w:val="00A55B2E"/>
     <w:rsid w:val="00B14B3A"/>
     <w:rsid w:val="00B66DDA"/>
@@ -3122,7 +3119,7 @@
 </file>
 
 <file path=customXml/itemProps1.xml><?xml version="1.0" encoding="utf-8"?>
-<ds:datastoreItem xmlns:ds="http://schemas.openxmlformats.org/officeDocument/2006/customXml" ds:itemID="{5ED0C047-EE7B-4B9A-AA4D-E8F653B2887E}">
+<ds:datastoreItem xmlns:ds="http://schemas.openxmlformats.org/officeDocument/2006/customXml" ds:itemID="{B23BDD26-9133-40C1-B438-09F7C5CEDAD9}">
   <ds:schemaRefs>
     <ds:schemaRef ds:uri="http://schemas.openxmlformats.org/officeDocument/2006/bibliography"/>
   </ds:schemaRefs>

</xml_diff>

<commit_message>
Find Header and Footer tag in document
</commit_message>
<xml_diff>
--- a/WordIntropApp/WordIntropApp/Documents/HidenText.docx
+++ b/WordIntropApp/WordIntropApp/Documents/HidenText.docx
@@ -1,6 +1,6 @@
 
 <file path=word/document.xml><?xml version="1.0" encoding="utf-8"?>
-<w:document xmlns:wpc="http://schemas.microsoft.com/office/word/2010/wordprocessingCanvas" xmlns:mc="http://schemas.openxmlformats.org/markup-compatibility/2006" xmlns:o="urn:schemas-microsoft-com:office:office" xmlns:r="http://schemas.openxmlformats.org/officeDocument/2006/relationships" xmlns:m="http://schemas.openxmlformats.org/officeDocument/2006/math" xmlns:v="urn:schemas-microsoft-com:vml" xmlns:wp14="http://schemas.microsoft.com/office/word/2010/wordprocessingDrawing" xmlns:wp="http://schemas.openxmlformats.org/drawingml/2006/wordprocessingDrawing" xmlns:w10="urn:schemas-microsoft-com:office:word" xmlns:w="http://schemas.openxmlformats.org/wordprocessingml/2006/main" xmlns:w14="http://schemas.microsoft.com/office/word/2010/wordml" xmlns:w15="http://schemas.microsoft.com/office/word/2012/wordml" xmlns:wpg="http://schemas.microsoft.com/office/word/2010/wordprocessingGroup" xmlns:wpi="http://schemas.microsoft.com/office/word/2010/wordprocessingInk" xmlns:wne="http://schemas.microsoft.com/office/word/2006/wordml" xmlns:wps="http://schemas.microsoft.com/office/word/2010/wordprocessingShape" mc:Ignorable="w14 w15 wp14">
+<w:document xmlns:wpc="http://schemas.microsoft.com/office/word/2010/wordprocessingCanvas" xmlns:cx="http://schemas.microsoft.com/office/drawing/2014/chartex" xmlns:cx1="http://schemas.microsoft.com/office/drawing/2015/9/8/chartex" xmlns:cx2="http://schemas.microsoft.com/office/drawing/2015/10/21/chartex" xmlns:cx3="http://schemas.microsoft.com/office/drawing/2016/5/9/chartex" xmlns:cx4="http://schemas.microsoft.com/office/drawing/2016/5/10/chartex" xmlns:cx5="http://schemas.microsoft.com/office/drawing/2016/5/11/chartex" xmlns:cx6="http://schemas.microsoft.com/office/drawing/2016/5/12/chartex" xmlns:cx7="http://schemas.microsoft.com/office/drawing/2016/5/13/chartex" xmlns:cx8="http://schemas.microsoft.com/office/drawing/2016/5/14/chartex" xmlns:mc="http://schemas.openxmlformats.org/markup-compatibility/2006" xmlns:aink="http://schemas.microsoft.com/office/drawing/2016/ink" xmlns:am3d="http://schemas.microsoft.com/office/drawing/2017/model3d" xmlns:o="urn:schemas-microsoft-com:office:office" xmlns:r="http://schemas.openxmlformats.org/officeDocument/2006/relationships" xmlns:m="http://schemas.openxmlformats.org/officeDocument/2006/math" xmlns:v="urn:schemas-microsoft-com:vml" xmlns:wp14="http://schemas.microsoft.com/office/word/2010/wordprocessingDrawing" xmlns:wp="http://schemas.openxmlformats.org/drawingml/2006/wordprocessingDrawing" xmlns:w10="urn:schemas-microsoft-com:office:word" xmlns:w="http://schemas.openxmlformats.org/wordprocessingml/2006/main" xmlns:w14="http://schemas.microsoft.com/office/word/2010/wordml" xmlns:w15="http://schemas.microsoft.com/office/word/2012/wordml" xmlns:w16cid="http://schemas.microsoft.com/office/word/2016/wordml/cid" xmlns:w16se="http://schemas.microsoft.com/office/word/2015/wordml/symex" xmlns:wpg="http://schemas.microsoft.com/office/word/2010/wordprocessingGroup" xmlns:wpi="http://schemas.microsoft.com/office/word/2010/wordprocessingInk" xmlns:wne="http://schemas.microsoft.com/office/word/2006/wordml" xmlns:wps="http://schemas.microsoft.com/office/word/2010/wordprocessingShape" mc:Ignorable="w14 w15 w16se w16cid wp14">
   <w:body>
     <w:p/>
     <w:p/>
@@ -11,14 +11,12 @@
           <w:lang w:val="en-US"/>
         </w:rPr>
       </w:pPr>
-      <w:proofErr w:type="gramStart"/>
       <w:r>
         <w:rPr>
           <w:lang w:val="en-US"/>
         </w:rPr>
         <w:t>hello</w:t>
       </w:r>
-      <w:proofErr w:type="gramEnd"/>
     </w:p>
     <w:sdt>
       <w:sdtPr>
@@ -261,11 +259,10 @@
         </w:rPr>
       </w:pPr>
     </w:p>
-    <w:bookmarkStart w:id="7" w:name="_GoBack" w:displacedByCustomXml="next"/>
-    <w:bookmarkStart w:id="8" w:name="OLE_LINK2" w:displacedByCustomXml="next"/>
-    <w:bookmarkStart w:id="9" w:name="OLE_LINK1" w:displacedByCustomXml="next"/>
-    <w:bookmarkStart w:id="10" w:name="_Toc25233547" w:displacedByCustomXml="next"/>
-    <w:bookmarkStart w:id="11" w:name="_Toc25233722" w:displacedByCustomXml="next"/>
+    <w:bookmarkStart w:id="7" w:name="OLE_LINK2" w:displacedByCustomXml="next"/>
+    <w:bookmarkStart w:id="8" w:name="OLE_LINK1" w:displacedByCustomXml="next"/>
+    <w:bookmarkStart w:id="9" w:name="_Toc25233547" w:displacedByCustomXml="next"/>
+    <w:bookmarkStart w:id="10" w:name="_Toc25233722" w:displacedByCustomXml="next"/>
     <w:sdt>
       <w:sdtPr>
         <w:rPr>
@@ -300,9 +297,8 @@
             </w:rPr>
             <w:t>Lorem Ipsum Hide Me</w:t>
           </w:r>
-          <w:bookmarkEnd w:id="11"/>
           <w:bookmarkEnd w:id="10"/>
-          <w:bookmarkEnd w:id="7"/>
+          <w:bookmarkEnd w:id="9"/>
         </w:p>
         <w:p>
           <w:pPr>
@@ -311,10 +307,10 @@
               <w:lang w:val="en-US"/>
             </w:rPr>
           </w:pPr>
-          <w:bookmarkStart w:id="12" w:name="_Toc25233517"/>
-          <w:bookmarkStart w:id="13" w:name="_Toc25233548"/>
-          <w:bookmarkEnd w:id="9"/>
+          <w:bookmarkStart w:id="11" w:name="_Toc25233517"/>
+          <w:bookmarkStart w:id="12" w:name="_Toc25233548"/>
           <w:bookmarkEnd w:id="8"/>
+          <w:bookmarkEnd w:id="7"/>
           <w:r>
             <w:rPr>
               <w:lang w:val="en-US"/>
@@ -336,8 +332,8 @@
         </w:p>
       </w:sdtContent>
     </w:sdt>
-    <w:bookmarkEnd w:id="13" w:displacedByCustomXml="prev"/>
     <w:bookmarkEnd w:id="12" w:displacedByCustomXml="prev"/>
+    <w:bookmarkEnd w:id="11" w:displacedByCustomXml="prev"/>
     <w:p>
       <w:pPr>
         <w:rPr>
@@ -352,8 +348,8 @@
         </w:rPr>
       </w:pPr>
     </w:p>
-    <w:bookmarkStart w:id="14" w:name="_Toc25233549" w:displacedByCustomXml="next"/>
-    <w:bookmarkStart w:id="15" w:name="_Toc25233723" w:displacedByCustomXml="next"/>
+    <w:bookmarkStart w:id="13" w:name="_Toc25233549" w:displacedByCustomXml="next"/>
+    <w:bookmarkStart w:id="14" w:name="_Toc25233723" w:displacedByCustomXml="next"/>
     <w:sdt>
       <w:sdtPr>
         <w:rPr>
@@ -388,8 +384,8 @@
             </w:rPr>
             <w:t>Lorem Ipsum Test Tag:</w:t>
           </w:r>
-          <w:bookmarkEnd w:id="15"/>
           <w:bookmarkEnd w:id="14"/>
+          <w:bookmarkEnd w:id="13"/>
         </w:p>
         <w:p>
           <w:pPr>
@@ -399,8 +395,8 @@
               <w:lang w:val="en-US"/>
             </w:rPr>
           </w:pPr>
-          <w:bookmarkStart w:id="16" w:name="_Toc25233519"/>
-          <w:bookmarkStart w:id="17" w:name="_Toc25233550"/>
+          <w:bookmarkStart w:id="15" w:name="_Toc25233519"/>
+          <w:bookmarkStart w:id="16" w:name="_Toc25233550"/>
           <w:r>
             <w:rPr>
               <w:lang w:val="en-US"/>
@@ -410,8 +406,8 @@
         </w:p>
       </w:sdtContent>
     </w:sdt>
-    <w:bookmarkEnd w:id="17" w:displacedByCustomXml="prev"/>
     <w:bookmarkEnd w:id="16" w:displacedByCustomXml="prev"/>
+    <w:bookmarkEnd w:id="15" w:displacedByCustomXml="prev"/>
     <w:p>
       <w:pPr>
         <w:rPr>
@@ -879,6 +875,12 @@
       </w:pPr>
     </w:p>
     <w:sectPr>
+      <w:headerReference w:type="even" r:id="rId8"/>
+      <w:headerReference w:type="default" r:id="rId9"/>
+      <w:footerReference w:type="even" r:id="rId10"/>
+      <w:footerReference w:type="default" r:id="rId11"/>
+      <w:headerReference w:type="first" r:id="rId12"/>
+      <w:footerReference w:type="first" r:id="rId13"/>
       <w:pgSz w:w="11906" w:h="16838"/>
       <w:pgMar w:top="1417" w:right="1417" w:bottom="1417" w:left="1417" w:header="708" w:footer="708" w:gutter="0"/>
       <w:cols w:space="708"/>
@@ -888,8 +890,178 @@
 </w:document>
 </file>
 
+<file path=word/endnotes.xml><?xml version="1.0" encoding="utf-8"?>
+<w:endnotes xmlns:wpc="http://schemas.microsoft.com/office/word/2010/wordprocessingCanvas" xmlns:cx="http://schemas.microsoft.com/office/drawing/2014/chartex" xmlns:cx1="http://schemas.microsoft.com/office/drawing/2015/9/8/chartex" xmlns:cx2="http://schemas.microsoft.com/office/drawing/2015/10/21/chartex" xmlns:cx3="http://schemas.microsoft.com/office/drawing/2016/5/9/chartex" xmlns:cx4="http://schemas.microsoft.com/office/drawing/2016/5/10/chartex" xmlns:cx5="http://schemas.microsoft.com/office/drawing/2016/5/11/chartex" xmlns:cx6="http://schemas.microsoft.com/office/drawing/2016/5/12/chartex" xmlns:cx7="http://schemas.microsoft.com/office/drawing/2016/5/13/chartex" xmlns:cx8="http://schemas.microsoft.com/office/drawing/2016/5/14/chartex" xmlns:mc="http://schemas.openxmlformats.org/markup-compatibility/2006" xmlns:aink="http://schemas.microsoft.com/office/drawing/2016/ink" xmlns:am3d="http://schemas.microsoft.com/office/drawing/2017/model3d" xmlns:o="urn:schemas-microsoft-com:office:office" xmlns:r="http://schemas.openxmlformats.org/officeDocument/2006/relationships" xmlns:m="http://schemas.openxmlformats.org/officeDocument/2006/math" xmlns:v="urn:schemas-microsoft-com:vml" xmlns:wp14="http://schemas.microsoft.com/office/word/2010/wordprocessingDrawing" xmlns:wp="http://schemas.openxmlformats.org/drawingml/2006/wordprocessingDrawing" xmlns:w10="urn:schemas-microsoft-com:office:word" xmlns:w="http://schemas.openxmlformats.org/wordprocessingml/2006/main" xmlns:w14="http://schemas.microsoft.com/office/word/2010/wordml" xmlns:w15="http://schemas.microsoft.com/office/word/2012/wordml" xmlns:w16cid="http://schemas.microsoft.com/office/word/2016/wordml/cid" xmlns:w16se="http://schemas.microsoft.com/office/word/2015/wordml/symex" xmlns:wpg="http://schemas.microsoft.com/office/word/2010/wordprocessingGroup" xmlns:wpi="http://schemas.microsoft.com/office/word/2010/wordprocessingInk" xmlns:wne="http://schemas.microsoft.com/office/word/2006/wordml" xmlns:wps="http://schemas.microsoft.com/office/word/2010/wordprocessingShape" mc:Ignorable="w14 w15 w16se w16cid wp14">
+  <w:endnote w:type="separator" w:id="-1">
+    <w:p>
+      <w:pPr>
+        <w:spacing w:after="0" w:line="240" w:lineRule="auto"/>
+      </w:pPr>
+      <w:r>
+        <w:separator/>
+      </w:r>
+    </w:p>
+  </w:endnote>
+  <w:endnote w:type="continuationSeparator" w:id="0">
+    <w:p>
+      <w:pPr>
+        <w:spacing w:after="0" w:line="240" w:lineRule="auto"/>
+      </w:pPr>
+      <w:r>
+        <w:continuationSeparator/>
+      </w:r>
+    </w:p>
+  </w:endnote>
+</w:endnotes>
+</file>
+
+<file path=word/footer1.xml><?xml version="1.0" encoding="utf-8"?>
+<w:ftr xmlns:wpc="http://schemas.microsoft.com/office/word/2010/wordprocessingCanvas" xmlns:cx="http://schemas.microsoft.com/office/drawing/2014/chartex" xmlns:cx1="http://schemas.microsoft.com/office/drawing/2015/9/8/chartex" xmlns:cx2="http://schemas.microsoft.com/office/drawing/2015/10/21/chartex" xmlns:cx3="http://schemas.microsoft.com/office/drawing/2016/5/9/chartex" xmlns:cx4="http://schemas.microsoft.com/office/drawing/2016/5/10/chartex" xmlns:cx5="http://schemas.microsoft.com/office/drawing/2016/5/11/chartex" xmlns:cx6="http://schemas.microsoft.com/office/drawing/2016/5/12/chartex" xmlns:cx7="http://schemas.microsoft.com/office/drawing/2016/5/13/chartex" xmlns:cx8="http://schemas.microsoft.com/office/drawing/2016/5/14/chartex" xmlns:mc="http://schemas.openxmlformats.org/markup-compatibility/2006" xmlns:aink="http://schemas.microsoft.com/office/drawing/2016/ink" xmlns:am3d="http://schemas.microsoft.com/office/drawing/2017/model3d" xmlns:o="urn:schemas-microsoft-com:office:office" xmlns:r="http://schemas.openxmlformats.org/officeDocument/2006/relationships" xmlns:m="http://schemas.openxmlformats.org/officeDocument/2006/math" xmlns:v="urn:schemas-microsoft-com:vml" xmlns:wp14="http://schemas.microsoft.com/office/word/2010/wordprocessingDrawing" xmlns:wp="http://schemas.openxmlformats.org/drawingml/2006/wordprocessingDrawing" xmlns:w10="urn:schemas-microsoft-com:office:word" xmlns:w="http://schemas.openxmlformats.org/wordprocessingml/2006/main" xmlns:w14="http://schemas.microsoft.com/office/word/2010/wordml" xmlns:w15="http://schemas.microsoft.com/office/word/2012/wordml" xmlns:w16cid="http://schemas.microsoft.com/office/word/2016/wordml/cid" xmlns:w16se="http://schemas.microsoft.com/office/word/2015/wordml/symex" xmlns:wpg="http://schemas.microsoft.com/office/word/2010/wordprocessingGroup" xmlns:wpi="http://schemas.microsoft.com/office/word/2010/wordprocessingInk" xmlns:wne="http://schemas.microsoft.com/office/word/2006/wordml" xmlns:wps="http://schemas.microsoft.com/office/word/2010/wordprocessingShape" mc:Ignorable="w14 w15 w16se w16cid wp14">
+  <w:p>
+    <w:pPr>
+      <w:pStyle w:val="Footer"/>
+    </w:pPr>
+  </w:p>
+</w:ftr>
+</file>
+
+<file path=word/footer2.xml><?xml version="1.0" encoding="utf-8"?>
+<w:ftr xmlns:wpc="http://schemas.microsoft.com/office/word/2010/wordprocessingCanvas" xmlns:cx="http://schemas.microsoft.com/office/drawing/2014/chartex" xmlns:cx1="http://schemas.microsoft.com/office/drawing/2015/9/8/chartex" xmlns:cx2="http://schemas.microsoft.com/office/drawing/2015/10/21/chartex" xmlns:cx3="http://schemas.microsoft.com/office/drawing/2016/5/9/chartex" xmlns:cx4="http://schemas.microsoft.com/office/drawing/2016/5/10/chartex" xmlns:cx5="http://schemas.microsoft.com/office/drawing/2016/5/11/chartex" xmlns:cx6="http://schemas.microsoft.com/office/drawing/2016/5/12/chartex" xmlns:cx7="http://schemas.microsoft.com/office/drawing/2016/5/13/chartex" xmlns:cx8="http://schemas.microsoft.com/office/drawing/2016/5/14/chartex" xmlns:mc="http://schemas.openxmlformats.org/markup-compatibility/2006" xmlns:aink="http://schemas.microsoft.com/office/drawing/2016/ink" xmlns:am3d="http://schemas.microsoft.com/office/drawing/2017/model3d" xmlns:o="urn:schemas-microsoft-com:office:office" xmlns:r="http://schemas.openxmlformats.org/officeDocument/2006/relationships" xmlns:m="http://schemas.openxmlformats.org/officeDocument/2006/math" xmlns:v="urn:schemas-microsoft-com:vml" xmlns:wp14="http://schemas.microsoft.com/office/word/2010/wordprocessingDrawing" xmlns:wp="http://schemas.openxmlformats.org/drawingml/2006/wordprocessingDrawing" xmlns:w10="urn:schemas-microsoft-com:office:word" xmlns:w="http://schemas.openxmlformats.org/wordprocessingml/2006/main" xmlns:w14="http://schemas.microsoft.com/office/word/2010/wordml" xmlns:w15="http://schemas.microsoft.com/office/word/2012/wordml" xmlns:w16cid="http://schemas.microsoft.com/office/word/2016/wordml/cid" xmlns:w16se="http://schemas.microsoft.com/office/word/2015/wordml/symex" xmlns:wpg="http://schemas.microsoft.com/office/word/2010/wordprocessingGroup" xmlns:wpi="http://schemas.microsoft.com/office/word/2010/wordprocessingInk" xmlns:wne="http://schemas.microsoft.com/office/word/2006/wordml" xmlns:wps="http://schemas.microsoft.com/office/word/2010/wordprocessingShape" mc:Ignorable="w14 w15 w16se w16cid wp14">
+  <w:sdt>
+    <w:sdtPr>
+      <w:alias w:val="FooterTag"/>
+      <w:tag w:val="FooterTag"/>
+      <w:id w:val="-191613775"/>
+      <w:placeholder>
+        <w:docPart w:val="DefaultPlaceholder_-1854013440"/>
+      </w:placeholder>
+    </w:sdtPr>
+    <w:sdtContent>
+      <w:bookmarkStart w:id="17" w:name="_GoBack" w:displacedByCustomXml="prev"/>
+      <w:p>
+        <w:pPr>
+          <w:pStyle w:val="Footer"/>
+        </w:pPr>
+        <w:r>
+          <w:t>##########</w:t>
+        </w:r>
+        <w:proofErr w:type="spellStart"/>
+        <w:r>
+          <w:t>Footer</w:t>
+        </w:r>
+        <w:r>
+          <w:t>Tag</w:t>
+        </w:r>
+        <w:proofErr w:type="spellEnd"/>
+        <w:r>
+          <w:t>##########</w:t>
+        </w:r>
+      </w:p>
+      <w:bookmarkEnd w:id="17" w:displacedByCustomXml="next"/>
+    </w:sdtContent>
+  </w:sdt>
+  <w:p>
+    <w:pPr>
+      <w:pStyle w:val="Footer"/>
+    </w:pPr>
+  </w:p>
+</w:ftr>
+</file>
+
+<file path=word/footer3.xml><?xml version="1.0" encoding="utf-8"?>
+<w:ftr xmlns:wpc="http://schemas.microsoft.com/office/word/2010/wordprocessingCanvas" xmlns:cx="http://schemas.microsoft.com/office/drawing/2014/chartex" xmlns:cx1="http://schemas.microsoft.com/office/drawing/2015/9/8/chartex" xmlns:cx2="http://schemas.microsoft.com/office/drawing/2015/10/21/chartex" xmlns:cx3="http://schemas.microsoft.com/office/drawing/2016/5/9/chartex" xmlns:cx4="http://schemas.microsoft.com/office/drawing/2016/5/10/chartex" xmlns:cx5="http://schemas.microsoft.com/office/drawing/2016/5/11/chartex" xmlns:cx6="http://schemas.microsoft.com/office/drawing/2016/5/12/chartex" xmlns:cx7="http://schemas.microsoft.com/office/drawing/2016/5/13/chartex" xmlns:cx8="http://schemas.microsoft.com/office/drawing/2016/5/14/chartex" xmlns:mc="http://schemas.openxmlformats.org/markup-compatibility/2006" xmlns:aink="http://schemas.microsoft.com/office/drawing/2016/ink" xmlns:am3d="http://schemas.microsoft.com/office/drawing/2017/model3d" xmlns:o="urn:schemas-microsoft-com:office:office" xmlns:r="http://schemas.openxmlformats.org/officeDocument/2006/relationships" xmlns:m="http://schemas.openxmlformats.org/officeDocument/2006/math" xmlns:v="urn:schemas-microsoft-com:vml" xmlns:wp14="http://schemas.microsoft.com/office/word/2010/wordprocessingDrawing" xmlns:wp="http://schemas.openxmlformats.org/drawingml/2006/wordprocessingDrawing" xmlns:w10="urn:schemas-microsoft-com:office:word" xmlns:w="http://schemas.openxmlformats.org/wordprocessingml/2006/main" xmlns:w14="http://schemas.microsoft.com/office/word/2010/wordml" xmlns:w15="http://schemas.microsoft.com/office/word/2012/wordml" xmlns:w16cid="http://schemas.microsoft.com/office/word/2016/wordml/cid" xmlns:w16se="http://schemas.microsoft.com/office/word/2015/wordml/symex" xmlns:wpg="http://schemas.microsoft.com/office/word/2010/wordprocessingGroup" xmlns:wpi="http://schemas.microsoft.com/office/word/2010/wordprocessingInk" xmlns:wne="http://schemas.microsoft.com/office/word/2006/wordml" xmlns:wps="http://schemas.microsoft.com/office/word/2010/wordprocessingShape" mc:Ignorable="w14 w15 w16se w16cid wp14">
+  <w:p>
+    <w:pPr>
+      <w:pStyle w:val="Footer"/>
+    </w:pPr>
+  </w:p>
+</w:ftr>
+</file>
+
+<file path=word/footnotes.xml><?xml version="1.0" encoding="utf-8"?>
+<w:footnotes xmlns:wpc="http://schemas.microsoft.com/office/word/2010/wordprocessingCanvas" xmlns:cx="http://schemas.microsoft.com/office/drawing/2014/chartex" xmlns:cx1="http://schemas.microsoft.com/office/drawing/2015/9/8/chartex" xmlns:cx2="http://schemas.microsoft.com/office/drawing/2015/10/21/chartex" xmlns:cx3="http://schemas.microsoft.com/office/drawing/2016/5/9/chartex" xmlns:cx4="http://schemas.microsoft.com/office/drawing/2016/5/10/chartex" xmlns:cx5="http://schemas.microsoft.com/office/drawing/2016/5/11/chartex" xmlns:cx6="http://schemas.microsoft.com/office/drawing/2016/5/12/chartex" xmlns:cx7="http://schemas.microsoft.com/office/drawing/2016/5/13/chartex" xmlns:cx8="http://schemas.microsoft.com/office/drawing/2016/5/14/chartex" xmlns:mc="http://schemas.openxmlformats.org/markup-compatibility/2006" xmlns:aink="http://schemas.microsoft.com/office/drawing/2016/ink" xmlns:am3d="http://schemas.microsoft.com/office/drawing/2017/model3d" xmlns:o="urn:schemas-microsoft-com:office:office" xmlns:r="http://schemas.openxmlformats.org/officeDocument/2006/relationships" xmlns:m="http://schemas.openxmlformats.org/officeDocument/2006/math" xmlns:v="urn:schemas-microsoft-com:vml" xmlns:wp14="http://schemas.microsoft.com/office/word/2010/wordprocessingDrawing" xmlns:wp="http://schemas.openxmlformats.org/drawingml/2006/wordprocessingDrawing" xmlns:w10="urn:schemas-microsoft-com:office:word" xmlns:w="http://schemas.openxmlformats.org/wordprocessingml/2006/main" xmlns:w14="http://schemas.microsoft.com/office/word/2010/wordml" xmlns:w15="http://schemas.microsoft.com/office/word/2012/wordml" xmlns:w16cid="http://schemas.microsoft.com/office/word/2016/wordml/cid" xmlns:w16se="http://schemas.microsoft.com/office/word/2015/wordml/symex" xmlns:wpg="http://schemas.microsoft.com/office/word/2010/wordprocessingGroup" xmlns:wpi="http://schemas.microsoft.com/office/word/2010/wordprocessingInk" xmlns:wne="http://schemas.microsoft.com/office/word/2006/wordml" xmlns:wps="http://schemas.microsoft.com/office/word/2010/wordprocessingShape" mc:Ignorable="w14 w15 w16se w16cid wp14">
+  <w:footnote w:type="separator" w:id="-1">
+    <w:p>
+      <w:pPr>
+        <w:spacing w:after="0" w:line="240" w:lineRule="auto"/>
+      </w:pPr>
+      <w:r>
+        <w:separator/>
+      </w:r>
+    </w:p>
+  </w:footnote>
+  <w:footnote w:type="continuationSeparator" w:id="0">
+    <w:p>
+      <w:pPr>
+        <w:spacing w:after="0" w:line="240" w:lineRule="auto"/>
+      </w:pPr>
+      <w:r>
+        <w:continuationSeparator/>
+      </w:r>
+    </w:p>
+  </w:footnote>
+</w:footnotes>
+</file>
+
+<file path=word/header1.xml><?xml version="1.0" encoding="utf-8"?>
+<w:hdr xmlns:wpc="http://schemas.microsoft.com/office/word/2010/wordprocessingCanvas" xmlns:cx="http://schemas.microsoft.com/office/drawing/2014/chartex" xmlns:cx1="http://schemas.microsoft.com/office/drawing/2015/9/8/chartex" xmlns:cx2="http://schemas.microsoft.com/office/drawing/2015/10/21/chartex" xmlns:cx3="http://schemas.microsoft.com/office/drawing/2016/5/9/chartex" xmlns:cx4="http://schemas.microsoft.com/office/drawing/2016/5/10/chartex" xmlns:cx5="http://schemas.microsoft.com/office/drawing/2016/5/11/chartex" xmlns:cx6="http://schemas.microsoft.com/office/drawing/2016/5/12/chartex" xmlns:cx7="http://schemas.microsoft.com/office/drawing/2016/5/13/chartex" xmlns:cx8="http://schemas.microsoft.com/office/drawing/2016/5/14/chartex" xmlns:mc="http://schemas.openxmlformats.org/markup-compatibility/2006" xmlns:aink="http://schemas.microsoft.com/office/drawing/2016/ink" xmlns:am3d="http://schemas.microsoft.com/office/drawing/2017/model3d" xmlns:o="urn:schemas-microsoft-com:office:office" xmlns:r="http://schemas.openxmlformats.org/officeDocument/2006/relationships" xmlns:m="http://schemas.openxmlformats.org/officeDocument/2006/math" xmlns:v="urn:schemas-microsoft-com:vml" xmlns:wp14="http://schemas.microsoft.com/office/word/2010/wordprocessingDrawing" xmlns:wp="http://schemas.openxmlformats.org/drawingml/2006/wordprocessingDrawing" xmlns:w10="urn:schemas-microsoft-com:office:word" xmlns:w="http://schemas.openxmlformats.org/wordprocessingml/2006/main" xmlns:w14="http://schemas.microsoft.com/office/word/2010/wordml" xmlns:w15="http://schemas.microsoft.com/office/word/2012/wordml" xmlns:w16cid="http://schemas.microsoft.com/office/word/2016/wordml/cid" xmlns:w16se="http://schemas.microsoft.com/office/word/2015/wordml/symex" xmlns:wpg="http://schemas.microsoft.com/office/word/2010/wordprocessingGroup" xmlns:wpi="http://schemas.microsoft.com/office/word/2010/wordprocessingInk" xmlns:wne="http://schemas.microsoft.com/office/word/2006/wordml" xmlns:wps="http://schemas.microsoft.com/office/word/2010/wordprocessingShape" mc:Ignorable="w14 w15 w16se w16cid wp14">
+  <w:p>
+    <w:pPr>
+      <w:pStyle w:val="Header"/>
+    </w:pPr>
+  </w:p>
+</w:hdr>
+</file>
+
+<file path=word/header2.xml><?xml version="1.0" encoding="utf-8"?>
+<w:hdr xmlns:wpc="http://schemas.microsoft.com/office/word/2010/wordprocessingCanvas" xmlns:cx="http://schemas.microsoft.com/office/drawing/2014/chartex" xmlns:cx1="http://schemas.microsoft.com/office/drawing/2015/9/8/chartex" xmlns:cx2="http://schemas.microsoft.com/office/drawing/2015/10/21/chartex" xmlns:cx3="http://schemas.microsoft.com/office/drawing/2016/5/9/chartex" xmlns:cx4="http://schemas.microsoft.com/office/drawing/2016/5/10/chartex" xmlns:cx5="http://schemas.microsoft.com/office/drawing/2016/5/11/chartex" xmlns:cx6="http://schemas.microsoft.com/office/drawing/2016/5/12/chartex" xmlns:cx7="http://schemas.microsoft.com/office/drawing/2016/5/13/chartex" xmlns:cx8="http://schemas.microsoft.com/office/drawing/2016/5/14/chartex" xmlns:mc="http://schemas.openxmlformats.org/markup-compatibility/2006" xmlns:aink="http://schemas.microsoft.com/office/drawing/2016/ink" xmlns:am3d="http://schemas.microsoft.com/office/drawing/2017/model3d" xmlns:o="urn:schemas-microsoft-com:office:office" xmlns:r="http://schemas.openxmlformats.org/officeDocument/2006/relationships" xmlns:m="http://schemas.openxmlformats.org/officeDocument/2006/math" xmlns:v="urn:schemas-microsoft-com:vml" xmlns:wp14="http://schemas.microsoft.com/office/word/2010/wordprocessingDrawing" xmlns:wp="http://schemas.openxmlformats.org/drawingml/2006/wordprocessingDrawing" xmlns:w10="urn:schemas-microsoft-com:office:word" xmlns:w="http://schemas.openxmlformats.org/wordprocessingml/2006/main" xmlns:w14="http://schemas.microsoft.com/office/word/2010/wordml" xmlns:w15="http://schemas.microsoft.com/office/word/2012/wordml" xmlns:w16cid="http://schemas.microsoft.com/office/word/2016/wordml/cid" xmlns:w16se="http://schemas.microsoft.com/office/word/2015/wordml/symex" xmlns:wpg="http://schemas.microsoft.com/office/word/2010/wordprocessingGroup" xmlns:wpi="http://schemas.microsoft.com/office/word/2010/wordprocessingInk" xmlns:wne="http://schemas.microsoft.com/office/word/2006/wordml" xmlns:wps="http://schemas.microsoft.com/office/word/2010/wordprocessingShape" mc:Ignorable="w14 w15 w16se w16cid wp14">
+  <w:sdt>
+    <w:sdtPr>
+      <w:id w:val="-2098093203"/>
+      <w:placeholder>
+        <w:docPart w:val="DefaultPlaceholder_-1854013440"/>
+      </w:placeholder>
+    </w:sdtPr>
+    <w:sdtEndPr/>
+    <w:sdtContent>
+      <w:p>
+        <w:pPr>
+          <w:pStyle w:val="Header"/>
+        </w:pPr>
+        <w:r>
+          <w:t>##############</w:t>
+        </w:r>
+        <w:proofErr w:type="spellStart"/>
+        <w:r>
+          <w:t>HeaderTag</w:t>
+        </w:r>
+        <w:proofErr w:type="spellEnd"/>
+        <w:r>
+          <w:t>#############</w:t>
+        </w:r>
+      </w:p>
+    </w:sdtContent>
+  </w:sdt>
+  <w:p>
+    <w:pPr>
+      <w:pStyle w:val="Header"/>
+    </w:pPr>
+  </w:p>
+</w:hdr>
+</file>
+
+<file path=word/header3.xml><?xml version="1.0" encoding="utf-8"?>
+<w:hdr xmlns:wpc="http://schemas.microsoft.com/office/word/2010/wordprocessingCanvas" xmlns:cx="http://schemas.microsoft.com/office/drawing/2014/chartex" xmlns:cx1="http://schemas.microsoft.com/office/drawing/2015/9/8/chartex" xmlns:cx2="http://schemas.microsoft.com/office/drawing/2015/10/21/chartex" xmlns:cx3="http://schemas.microsoft.com/office/drawing/2016/5/9/chartex" xmlns:cx4="http://schemas.microsoft.com/office/drawing/2016/5/10/chartex" xmlns:cx5="http://schemas.microsoft.com/office/drawing/2016/5/11/chartex" xmlns:cx6="http://schemas.microsoft.com/office/drawing/2016/5/12/chartex" xmlns:cx7="http://schemas.microsoft.com/office/drawing/2016/5/13/chartex" xmlns:cx8="http://schemas.microsoft.com/office/drawing/2016/5/14/chartex" xmlns:mc="http://schemas.openxmlformats.org/markup-compatibility/2006" xmlns:aink="http://schemas.microsoft.com/office/drawing/2016/ink" xmlns:am3d="http://schemas.microsoft.com/office/drawing/2017/model3d" xmlns:o="urn:schemas-microsoft-com:office:office" xmlns:r="http://schemas.openxmlformats.org/officeDocument/2006/relationships" xmlns:m="http://schemas.openxmlformats.org/officeDocument/2006/math" xmlns:v="urn:schemas-microsoft-com:vml" xmlns:wp14="http://schemas.microsoft.com/office/word/2010/wordprocessingDrawing" xmlns:wp="http://schemas.openxmlformats.org/drawingml/2006/wordprocessingDrawing" xmlns:w10="urn:schemas-microsoft-com:office:word" xmlns:w="http://schemas.openxmlformats.org/wordprocessingml/2006/main" xmlns:w14="http://schemas.microsoft.com/office/word/2010/wordml" xmlns:w15="http://schemas.microsoft.com/office/word/2012/wordml" xmlns:w16cid="http://schemas.microsoft.com/office/word/2016/wordml/cid" xmlns:w16se="http://schemas.microsoft.com/office/word/2015/wordml/symex" xmlns:wpg="http://schemas.microsoft.com/office/word/2010/wordprocessingGroup" xmlns:wpi="http://schemas.microsoft.com/office/word/2010/wordprocessingInk" xmlns:wne="http://schemas.microsoft.com/office/word/2006/wordml" xmlns:wps="http://schemas.microsoft.com/office/word/2010/wordprocessingShape" mc:Ignorable="w14 w15 w16se w16cid wp14">
+  <w:p>
+    <w:pPr>
+      <w:pStyle w:val="Header"/>
+    </w:pPr>
+  </w:p>
+</w:hdr>
+</file>
+
 <file path=word/numbering.xml><?xml version="1.0" encoding="utf-8"?>
-<w:numbering xmlns:wpc="http://schemas.microsoft.com/office/word/2010/wordprocessingCanvas" xmlns:mc="http://schemas.openxmlformats.org/markup-compatibility/2006" xmlns:o="urn:schemas-microsoft-com:office:office" xmlns:r="http://schemas.openxmlformats.org/officeDocument/2006/relationships" xmlns:m="http://schemas.openxmlformats.org/officeDocument/2006/math" xmlns:v="urn:schemas-microsoft-com:vml" xmlns:wp14="http://schemas.microsoft.com/office/word/2010/wordprocessingDrawing" xmlns:wp="http://schemas.openxmlformats.org/drawingml/2006/wordprocessingDrawing" xmlns:w10="urn:schemas-microsoft-com:office:word" xmlns:w="http://schemas.openxmlformats.org/wordprocessingml/2006/main" xmlns:w14="http://schemas.microsoft.com/office/word/2010/wordml" xmlns:w15="http://schemas.microsoft.com/office/word/2012/wordml" xmlns:wpg="http://schemas.microsoft.com/office/word/2010/wordprocessingGroup" xmlns:wpi="http://schemas.microsoft.com/office/word/2010/wordprocessingInk" xmlns:wne="http://schemas.microsoft.com/office/word/2006/wordml" xmlns:wps="http://schemas.microsoft.com/office/word/2010/wordprocessingShape" mc:Ignorable="w14 w15 wp14">
+<w:numbering xmlns:wpc="http://schemas.microsoft.com/office/word/2010/wordprocessingCanvas" xmlns:cx="http://schemas.microsoft.com/office/drawing/2014/chartex" xmlns:cx1="http://schemas.microsoft.com/office/drawing/2015/9/8/chartex" xmlns:cx2="http://schemas.microsoft.com/office/drawing/2015/10/21/chartex" xmlns:cx3="http://schemas.microsoft.com/office/drawing/2016/5/9/chartex" xmlns:cx4="http://schemas.microsoft.com/office/drawing/2016/5/10/chartex" xmlns:cx5="http://schemas.microsoft.com/office/drawing/2016/5/11/chartex" xmlns:cx6="http://schemas.microsoft.com/office/drawing/2016/5/12/chartex" xmlns:cx7="http://schemas.microsoft.com/office/drawing/2016/5/13/chartex" xmlns:cx8="http://schemas.microsoft.com/office/drawing/2016/5/14/chartex" xmlns:mc="http://schemas.openxmlformats.org/markup-compatibility/2006" xmlns:aink="http://schemas.microsoft.com/office/drawing/2016/ink" xmlns:am3d="http://schemas.microsoft.com/office/drawing/2017/model3d" xmlns:o="urn:schemas-microsoft-com:office:office" xmlns:r="http://schemas.openxmlformats.org/officeDocument/2006/relationships" xmlns:m="http://schemas.openxmlformats.org/officeDocument/2006/math" xmlns:v="urn:schemas-microsoft-com:vml" xmlns:wp14="http://schemas.microsoft.com/office/word/2010/wordprocessingDrawing" xmlns:wp="http://schemas.openxmlformats.org/drawingml/2006/wordprocessingDrawing" xmlns:w10="urn:schemas-microsoft-com:office:word" xmlns:w="http://schemas.openxmlformats.org/wordprocessingml/2006/main" xmlns:w14="http://schemas.microsoft.com/office/word/2010/wordml" xmlns:w15="http://schemas.microsoft.com/office/word/2012/wordml" xmlns:w16cid="http://schemas.microsoft.com/office/word/2016/wordml/cid" xmlns:w16se="http://schemas.microsoft.com/office/word/2015/wordml/symex" xmlns:wpg="http://schemas.microsoft.com/office/word/2010/wordprocessingGroup" xmlns:wpi="http://schemas.microsoft.com/office/word/2010/wordprocessingInk" xmlns:wne="http://schemas.microsoft.com/office/word/2006/wordml" xmlns:wps="http://schemas.microsoft.com/office/word/2010/wordprocessingShape" mc:Ignorable="w14 w15 w16se w16cid wp14">
   <w:abstractNum w:abstractNumId="0" w15:restartNumberingAfterBreak="0">
     <w:nsid w:val="14D86299"/>
     <w:multiLevelType w:val="hybridMultilevel"/>
@@ -1535,7 +1707,7 @@
 </file>
 
 <file path=word/styles.xml><?xml version="1.0" encoding="utf-8"?>
-<w:styles xmlns:mc="http://schemas.openxmlformats.org/markup-compatibility/2006" xmlns:r="http://schemas.openxmlformats.org/officeDocument/2006/relationships" xmlns:w="http://schemas.openxmlformats.org/wordprocessingml/2006/main" xmlns:w14="http://schemas.microsoft.com/office/word/2010/wordml" xmlns:w15="http://schemas.microsoft.com/office/word/2012/wordml" mc:Ignorable="w14 w15">
+<w:styles xmlns:mc="http://schemas.openxmlformats.org/markup-compatibility/2006" xmlns:r="http://schemas.openxmlformats.org/officeDocument/2006/relationships" xmlns:w="http://schemas.openxmlformats.org/wordprocessingml/2006/main" xmlns:w14="http://schemas.microsoft.com/office/word/2010/wordml" xmlns:w15="http://schemas.microsoft.com/office/word/2012/wordml" xmlns:w16cid="http://schemas.microsoft.com/office/word/2016/wordml/cid" xmlns:w16se="http://schemas.microsoft.com/office/word/2015/wordml/symex" mc:Ignorable="w14 w15 w16se w16cid">
   <w:docDefaults>
     <w:rPrDefault>
       <w:rPr>
@@ -1551,7 +1723,7 @@
       </w:pPr>
     </w:pPrDefault>
   </w:docDefaults>
-  <w:latentStyles w:defLockedState="0" w:defUIPriority="99" w:defSemiHidden="0" w:defUnhideWhenUsed="0" w:defQFormat="0" w:count="371">
+  <w:latentStyles w:defLockedState="0" w:defUIPriority="99" w:defSemiHidden="0" w:defUnhideWhenUsed="0" w:defQFormat="0" w:count="375">
     <w:lsdException w:name="Normal" w:uiPriority="0" w:qFormat="1"/>
     <w:lsdException w:name="heading 1" w:uiPriority="9" w:qFormat="1"/>
     <w:lsdException w:name="heading 2" w:semiHidden="1" w:uiPriority="9" w:unhideWhenUsed="1" w:qFormat="1"/>
@@ -1923,6 +2095,10 @@
     <w:lsdException w:name="List Table 5 Dark Accent 6" w:uiPriority="50"/>
     <w:lsdException w:name="List Table 6 Colorful Accent 6" w:uiPriority="51"/>
     <w:lsdException w:name="List Table 7 Colorful Accent 6" w:uiPriority="52"/>
+    <w:lsdException w:name="Mention" w:semiHidden="1" w:unhideWhenUsed="1"/>
+    <w:lsdException w:name="Smart Hyperlink" w:semiHidden="1" w:unhideWhenUsed="1"/>
+    <w:lsdException w:name="Hashtag" w:semiHidden="1" w:unhideWhenUsed="1"/>
+    <w:lsdException w:name="Unresolved Mention" w:semiHidden="1" w:unhideWhenUsed="1"/>
   </w:latentStyles>
   <w:style w:type="paragraph" w:default="1" w:styleId="Normal">
     <w:name w:val="Normal"/>
@@ -2130,11 +2306,55 @@
       <w:lang w:val="en-US"/>
     </w:rPr>
   </w:style>
+  <w:style w:type="paragraph" w:styleId="Header">
+    <w:name w:val="header"/>
+    <w:basedOn w:val="Normal"/>
+    <w:link w:val="HeaderChar"/>
+    <w:uiPriority w:val="99"/>
+    <w:unhideWhenUsed/>
+    <w:rsid w:val="002F2D0F"/>
+    <w:pPr>
+      <w:tabs>
+        <w:tab w:val="center" w:pos="4536"/>
+        <w:tab w:val="right" w:pos="9072"/>
+      </w:tabs>
+      <w:spacing w:after="0" w:line="240" w:lineRule="auto"/>
+    </w:pPr>
+  </w:style>
+  <w:style w:type="character" w:customStyle="1" w:styleId="HeaderChar">
+    <w:name w:val="Header Char"/>
+    <w:basedOn w:val="DefaultParagraphFont"/>
+    <w:link w:val="Header"/>
+    <w:uiPriority w:val="99"/>
+    <w:rsid w:val="002F2D0F"/>
+  </w:style>
+  <w:style w:type="paragraph" w:styleId="Footer">
+    <w:name w:val="footer"/>
+    <w:basedOn w:val="Normal"/>
+    <w:link w:val="FooterChar"/>
+    <w:uiPriority w:val="99"/>
+    <w:unhideWhenUsed/>
+    <w:rsid w:val="002F2D0F"/>
+    <w:pPr>
+      <w:tabs>
+        <w:tab w:val="center" w:pos="4536"/>
+        <w:tab w:val="right" w:pos="9072"/>
+      </w:tabs>
+      <w:spacing w:after="0" w:line="240" w:lineRule="auto"/>
+    </w:pPr>
+  </w:style>
+  <w:style w:type="character" w:customStyle="1" w:styleId="FooterChar">
+    <w:name w:val="Footer Char"/>
+    <w:basedOn w:val="DefaultParagraphFont"/>
+    <w:link w:val="Footer"/>
+    <w:uiPriority w:val="99"/>
+    <w:rsid w:val="002F2D0F"/>
+  </w:style>
 </w:styles>
 </file>
 
 <file path=word/glossary/document.xml><?xml version="1.0" encoding="utf-8"?>
-<w:glossaryDocument xmlns:wpc="http://schemas.microsoft.com/office/word/2010/wordprocessingCanvas" xmlns:mc="http://schemas.openxmlformats.org/markup-compatibility/2006" xmlns:o="urn:schemas-microsoft-com:office:office" xmlns:r="http://schemas.openxmlformats.org/officeDocument/2006/relationships" xmlns:m="http://schemas.openxmlformats.org/officeDocument/2006/math" xmlns:v="urn:schemas-microsoft-com:vml" xmlns:wp14="http://schemas.microsoft.com/office/word/2010/wordprocessingDrawing" xmlns:wp="http://schemas.openxmlformats.org/drawingml/2006/wordprocessingDrawing" xmlns:w10="urn:schemas-microsoft-com:office:word" xmlns:w="http://schemas.openxmlformats.org/wordprocessingml/2006/main" xmlns:w14="http://schemas.microsoft.com/office/word/2010/wordml" xmlns:w15="http://schemas.microsoft.com/office/word/2012/wordml" xmlns:wpg="http://schemas.microsoft.com/office/word/2010/wordprocessingGroup" xmlns:wpi="http://schemas.microsoft.com/office/word/2010/wordprocessingInk" xmlns:wne="http://schemas.microsoft.com/office/word/2006/wordml" xmlns:wps="http://schemas.microsoft.com/office/word/2010/wordprocessingShape" mc:Ignorable="w14 w15 wp14">
+<w:glossaryDocument xmlns:wpc="http://schemas.microsoft.com/office/word/2010/wordprocessingCanvas" xmlns:cx="http://schemas.microsoft.com/office/drawing/2014/chartex" xmlns:cx1="http://schemas.microsoft.com/office/drawing/2015/9/8/chartex" xmlns:cx2="http://schemas.microsoft.com/office/drawing/2015/10/21/chartex" xmlns:cx3="http://schemas.microsoft.com/office/drawing/2016/5/9/chartex" xmlns:cx4="http://schemas.microsoft.com/office/drawing/2016/5/10/chartex" xmlns:cx5="http://schemas.microsoft.com/office/drawing/2016/5/11/chartex" xmlns:cx6="http://schemas.microsoft.com/office/drawing/2016/5/12/chartex" xmlns:cx7="http://schemas.microsoft.com/office/drawing/2016/5/13/chartex" xmlns:cx8="http://schemas.microsoft.com/office/drawing/2016/5/14/chartex" xmlns:mc="http://schemas.openxmlformats.org/markup-compatibility/2006" xmlns:aink="http://schemas.microsoft.com/office/drawing/2016/ink" xmlns:am3d="http://schemas.microsoft.com/office/drawing/2017/model3d" xmlns:o="urn:schemas-microsoft-com:office:office" xmlns:r="http://schemas.openxmlformats.org/officeDocument/2006/relationships" xmlns:m="http://schemas.openxmlformats.org/officeDocument/2006/math" xmlns:v="urn:schemas-microsoft-com:vml" xmlns:wp14="http://schemas.microsoft.com/office/word/2010/wordprocessingDrawing" xmlns:wp="http://schemas.openxmlformats.org/drawingml/2006/wordprocessingDrawing" xmlns:w10="urn:schemas-microsoft-com:office:word" xmlns:w="http://schemas.openxmlformats.org/wordprocessingml/2006/main" xmlns:w14="http://schemas.microsoft.com/office/word/2010/wordml" xmlns:w15="http://schemas.microsoft.com/office/word/2012/wordml" xmlns:w16cid="http://schemas.microsoft.com/office/word/2016/wordml/cid" xmlns:w16se="http://schemas.microsoft.com/office/word/2015/wordml/symex" xmlns:wpg="http://schemas.microsoft.com/office/word/2010/wordprocessingGroup" xmlns:wpi="http://schemas.microsoft.com/office/word/2010/wordprocessingInk" xmlns:wne="http://schemas.microsoft.com/office/word/2006/wordml" xmlns:wps="http://schemas.microsoft.com/office/word/2010/wordprocessingShape" mc:Ignorable="w14 w15 w16se w16cid wp14">
   <w:docParts>
     <w:docPart>
       <w:docPartPr>
@@ -2220,12 +2440,38 @@
         </w:p>
       </w:docPartBody>
     </w:docPart>
+    <w:docPart>
+      <w:docPartPr>
+        <w:name w:val="DefaultPlaceholder_-1854013440"/>
+        <w:category>
+          <w:name w:val="General"/>
+          <w:gallery w:val="placeholder"/>
+        </w:category>
+        <w:types>
+          <w:type w:val="bbPlcHdr"/>
+        </w:types>
+        <w:behaviors>
+          <w:behavior w:val="content"/>
+        </w:behaviors>
+        <w:guid w:val="{170C148B-60C7-4824-B542-B8D8C0000586}"/>
+      </w:docPartPr>
+      <w:docPartBody>
+        <w:p>
+          <w:r>
+            <w:rPr>
+              <w:rStyle w:val="PlaceholderText"/>
+            </w:rPr>
+            <w:t>Click or tap here to enter text.</w:t>
+          </w:r>
+        </w:p>
+      </w:docPartBody>
+    </w:docPart>
   </w:docParts>
 </w:glossaryDocument>
 </file>
 
 <file path=word/glossary/fontTable.xml><?xml version="1.0" encoding="utf-8"?>
-<w:fonts xmlns:mc="http://schemas.openxmlformats.org/markup-compatibility/2006" xmlns:r="http://schemas.openxmlformats.org/officeDocument/2006/relationships" xmlns:w="http://schemas.openxmlformats.org/wordprocessingml/2006/main" xmlns:w14="http://schemas.microsoft.com/office/word/2010/wordml" xmlns:w15="http://schemas.microsoft.com/office/word/2012/wordml" mc:Ignorable="w14 w15">
+<w:fonts xmlns:mc="http://schemas.openxmlformats.org/markup-compatibility/2006" xmlns:r="http://schemas.openxmlformats.org/officeDocument/2006/relationships" xmlns:w="http://schemas.openxmlformats.org/wordprocessingml/2006/main" xmlns:w14="http://schemas.microsoft.com/office/word/2010/wordml" xmlns:w15="http://schemas.microsoft.com/office/word/2012/wordml" xmlns:w16cid="http://schemas.microsoft.com/office/word/2016/wordml/cid" xmlns:w16se="http://schemas.microsoft.com/office/word/2015/wordml/symex" mc:Ignorable="w14 w15 w16se w16cid">
   <w:font w:name="Times New Roman">
     <w:panose1 w:val="02020603050405020304"/>
     <w:charset w:val="00"/>
@@ -2238,20 +2484,20 @@
     <w:charset w:val="00"/>
     <w:family w:val="swiss"/>
     <w:pitch w:val="variable"/>
-    <w:sig w:usb0="E0002EFF" w:usb1="C000247B" w:usb2="00000009" w:usb3="00000000" w:csb0="000001FF" w:csb1="00000000"/>
+    <w:sig w:usb0="E4002EFF" w:usb1="C000247B" w:usb2="00000009" w:usb3="00000000" w:csb0="000001FF" w:csb1="00000000"/>
   </w:font>
   <w:font w:name="Calibri Light">
     <w:panose1 w:val="020F0302020204030204"/>
     <w:charset w:val="00"/>
     <w:family w:val="swiss"/>
     <w:pitch w:val="variable"/>
-    <w:sig w:usb0="E0002AFF" w:usb1="C000247B" w:usb2="00000009" w:usb3="00000000" w:csb0="000001FF" w:csb1="00000000"/>
+    <w:sig w:usb0="E4002EFF" w:usb1="C000247B" w:usb2="00000009" w:usb3="00000000" w:csb0="000001FF" w:csb1="00000000"/>
   </w:font>
 </w:fonts>
 </file>
 
 <file path=word/glossary/settings.xml><?xml version="1.0" encoding="utf-8"?>
-<w:settings xmlns:mc="http://schemas.openxmlformats.org/markup-compatibility/2006" xmlns:o="urn:schemas-microsoft-com:office:office" xmlns:r="http://schemas.openxmlformats.org/officeDocument/2006/relationships" xmlns:m="http://schemas.openxmlformats.org/officeDocument/2006/math" xmlns:v="urn:schemas-microsoft-com:vml" xmlns:w10="urn:schemas-microsoft-com:office:word" xmlns:w="http://schemas.openxmlformats.org/wordprocessingml/2006/main" xmlns:w14="http://schemas.microsoft.com/office/word/2010/wordml" xmlns:w15="http://schemas.microsoft.com/office/word/2012/wordml" xmlns:sl="http://schemas.openxmlformats.org/schemaLibrary/2006/main" mc:Ignorable="w14 w15">
+<w:settings xmlns:mc="http://schemas.openxmlformats.org/markup-compatibility/2006" xmlns:o="urn:schemas-microsoft-com:office:office" xmlns:r="http://schemas.openxmlformats.org/officeDocument/2006/relationships" xmlns:m="http://schemas.openxmlformats.org/officeDocument/2006/math" xmlns:v="urn:schemas-microsoft-com:vml" xmlns:w10="urn:schemas-microsoft-com:office:word" xmlns:w="http://schemas.openxmlformats.org/wordprocessingml/2006/main" xmlns:w14="http://schemas.microsoft.com/office/word/2010/wordml" xmlns:w15="http://schemas.microsoft.com/office/word/2012/wordml" xmlns:w16cid="http://schemas.microsoft.com/office/word/2016/wordml/cid" xmlns:w16se="http://schemas.microsoft.com/office/word/2015/wordml/symex" xmlns:sl="http://schemas.openxmlformats.org/schemaLibrary/2006/main" mc:Ignorable="w14 w15 w16se w16cid">
   <w:view w:val="normal"/>
   <w:defaultTabStop w:val="1304"/>
   <w:hyphenationZone w:val="425"/>
@@ -2263,6 +2509,7 @@
     <w:compatSetting w:name="enableOpenTypeFeatures" w:uri="http://schemas.microsoft.com/office/word" w:val="1"/>
     <w:compatSetting w:name="doNotFlipMirrorIndents" w:uri="http://schemas.microsoft.com/office/word" w:val="1"/>
     <w:compatSetting w:name="differentiateMultirowTableHeaders" w:uri="http://schemas.microsoft.com/office/word" w:val="1"/>
+    <w:compatSetting w:name="useWord2013TrackBottomHyphenation" w:uri="http://schemas.microsoft.com/office/word" w:val="1"/>
   </w:compat>
   <w:rsids>
     <w:rsidRoot w:val="00F31C29"/>
@@ -2273,6 +2520,7 @@
     <w:rsid w:val="000612D3"/>
     <w:rsid w:val="00070689"/>
     <w:rsid w:val="00093B6D"/>
+    <w:rsid w:val="000B1805"/>
     <w:rsid w:val="0010273E"/>
     <w:rsid w:val="00180814"/>
     <w:rsid w:val="001A11E3"/>
@@ -2292,11 +2540,14 @@
     <w:rsid w:val="00A55B2E"/>
     <w:rsid w:val="00B14B3A"/>
     <w:rsid w:val="00B66DDA"/>
+    <w:rsid w:val="00BC2BCE"/>
     <w:rsid w:val="00CA4C6A"/>
     <w:rsid w:val="00D329DC"/>
     <w:rsid w:val="00D5583A"/>
     <w:rsid w:val="00DE6F53"/>
     <w:rsid w:val="00E21A53"/>
+    <w:rsid w:val="00F253CA"/>
+    <w:rsid w:val="00F26035"/>
     <w:rsid w:val="00F31C29"/>
     <w:rsid w:val="00F674A6"/>
   </w:rsids>
@@ -2322,7 +2573,7 @@
 </file>
 
 <file path=word/glossary/styles.xml><?xml version="1.0" encoding="utf-8"?>
-<w:styles xmlns:mc="http://schemas.openxmlformats.org/markup-compatibility/2006" xmlns:r="http://schemas.openxmlformats.org/officeDocument/2006/relationships" xmlns:w="http://schemas.openxmlformats.org/wordprocessingml/2006/main" xmlns:w14="http://schemas.microsoft.com/office/word/2010/wordml" xmlns:w15="http://schemas.microsoft.com/office/word/2012/wordml" mc:Ignorable="w14 w15">
+<w:styles xmlns:mc="http://schemas.openxmlformats.org/markup-compatibility/2006" xmlns:r="http://schemas.openxmlformats.org/officeDocument/2006/relationships" xmlns:w="http://schemas.openxmlformats.org/wordprocessingml/2006/main" xmlns:w14="http://schemas.microsoft.com/office/word/2010/wordml" xmlns:w15="http://schemas.microsoft.com/office/word/2012/wordml" xmlns:w16cid="http://schemas.microsoft.com/office/word/2016/wordml/cid" xmlns:w16se="http://schemas.microsoft.com/office/word/2015/wordml/symex" mc:Ignorable="w14 w15 w16se w16cid">
   <w:docDefaults>
     <w:rPrDefault>
       <w:rPr>
@@ -2338,7 +2589,7 @@
       </w:pPr>
     </w:pPrDefault>
   </w:docDefaults>
-  <w:latentStyles w:defLockedState="0" w:defUIPriority="99" w:defSemiHidden="0" w:defUnhideWhenUsed="0" w:defQFormat="0" w:count="371">
+  <w:latentStyles w:defLockedState="0" w:defUIPriority="99" w:defSemiHidden="0" w:defUnhideWhenUsed="0" w:defQFormat="0" w:count="375">
     <w:lsdException w:name="Normal" w:uiPriority="0" w:qFormat="1"/>
     <w:lsdException w:name="heading 1" w:uiPriority="9" w:qFormat="1"/>
     <w:lsdException w:name="heading 2" w:semiHidden="1" w:uiPriority="9" w:unhideWhenUsed="1" w:qFormat="1"/>
@@ -2710,6 +2961,10 @@
     <w:lsdException w:name="List Table 5 Dark Accent 6" w:uiPriority="50"/>
     <w:lsdException w:name="List Table 6 Colorful Accent 6" w:uiPriority="51"/>
     <w:lsdException w:name="List Table 7 Colorful Accent 6" w:uiPriority="52"/>
+    <w:lsdException w:name="Mention" w:semiHidden="1" w:unhideWhenUsed="1"/>
+    <w:lsdException w:name="Smart Hyperlink" w:semiHidden="1" w:unhideWhenUsed="1"/>
+    <w:lsdException w:name="Hashtag" w:semiHidden="1" w:unhideWhenUsed="1"/>
+    <w:lsdException w:name="Unresolved Mention" w:semiHidden="1" w:unhideWhenUsed="1"/>
   </w:latentStyles>
   <w:style w:type="paragraph" w:default="1" w:styleId="Normal">
     <w:name w:val="Normal"/>
@@ -2747,7 +3002,7 @@
     <w:basedOn w:val="DefaultParagraphFont"/>
     <w:uiPriority w:val="99"/>
     <w:semiHidden/>
-    <w:rsid w:val="00794B47"/>
+    <w:rsid w:val="00BC2BCE"/>
     <w:rPr>
       <w:color w:val="808080"/>
     </w:rPr>
@@ -2808,12 +3063,20 @@
   <w:style w:type="paragraph" w:customStyle="1" w:styleId="CF62FE030C2142598F5FB5D1E8D3D255">
     <w:name w:val="CF62FE030C2142598F5FB5D1E8D3D255"/>
     <w:rsid w:val="00794B47"/>
+  </w:style>
+  <w:style w:type="paragraph" w:customStyle="1" w:styleId="7F64738C22A544A9A7B95587FFD4C495">
+    <w:name w:val="7F64738C22A544A9A7B95587FFD4C495"/>
+    <w:rsid w:val="00BC2BCE"/>
+  </w:style>
+  <w:style w:type="paragraph" w:customStyle="1" w:styleId="9379D1B2BCCE484A81313579EE92A62E">
+    <w:name w:val="9379D1B2BCCE484A81313579EE92A62E"/>
+    <w:rsid w:val="00F26035"/>
   </w:style>
 </w:styles>
 </file>
 
 <file path=word/glossary/webSettings.xml><?xml version="1.0" encoding="utf-8"?>
-<w:webSettings xmlns:mc="http://schemas.openxmlformats.org/markup-compatibility/2006" xmlns:r="http://schemas.openxmlformats.org/officeDocument/2006/relationships" xmlns:w="http://schemas.openxmlformats.org/wordprocessingml/2006/main" xmlns:w14="http://schemas.microsoft.com/office/word/2010/wordml" xmlns:w15="http://schemas.microsoft.com/office/word/2012/wordml" mc:Ignorable="w14 w15">
+<w:webSettings xmlns:mc="http://schemas.openxmlformats.org/markup-compatibility/2006" xmlns:r="http://schemas.openxmlformats.org/officeDocument/2006/relationships" xmlns:w="http://schemas.openxmlformats.org/wordprocessingml/2006/main" xmlns:w14="http://schemas.microsoft.com/office/word/2010/wordml" xmlns:w15="http://schemas.microsoft.com/office/word/2012/wordml" xmlns:w16cid="http://schemas.microsoft.com/office/word/2016/wordml/cid" xmlns:w16se="http://schemas.microsoft.com/office/word/2015/wordml/symex" mc:Ignorable="w14 w15 w16se w16cid">
   <w:optimizeForBrowser/>
   <w:allowPNG/>
 </w:webSettings>
@@ -3119,7 +3382,7 @@
 </file>
 
 <file path=customXml/itemProps1.xml><?xml version="1.0" encoding="utf-8"?>
-<ds:datastoreItem xmlns:ds="http://schemas.openxmlformats.org/officeDocument/2006/customXml" ds:itemID="{B23BDD26-9133-40C1-B438-09F7C5CEDAD9}">
+<ds:datastoreItem xmlns:ds="http://schemas.openxmlformats.org/officeDocument/2006/customXml" ds:itemID="{DA8F28CC-8F8C-4D96-8B6D-9099F3E7B130}">
   <ds:schemaRefs>
     <ds:schemaRef ds:uri="http://schemas.openxmlformats.org/officeDocument/2006/bibliography"/>
   </ds:schemaRefs>

</xml_diff>